<commit_message>
Updated TA resume august 2021
</commit_message>
<xml_diff>
--- a/Sanket Vaidya - Salesforce TA.docx
+++ b/Sanket Vaidya - Salesforce TA.docx
@@ -185,7 +185,7 @@
                 <w:sz w:val="20"/>
                 <w:szCs w:val="20"/>
               </w:rPr>
-              <w:t>1</w:t>
+              <w:t>2</w:t>
             </w:r>
             <w:r>
               <w:rPr>
@@ -540,7 +540,7 @@
           <w:sz w:val="20"/>
           <w:szCs w:val="20"/>
         </w:rPr>
-        <w:t>.</w:t>
+        <w:t>, Heroku</w:t>
       </w:r>
     </w:p>
     <w:p>
@@ -837,62 +837,6 @@
           <w:szCs w:val="20"/>
         </w:rPr>
         <w:t xml:space="preserve"> (MEAN Stack)</w:t>
-      </w:r>
-    </w:p>
-    <w:p>
-      <w:pPr>
-        <w:shd w:val="clear" w:color="auto" w:fill="FFFFFF"/>
-        <w:rPr>
-          <w:rFonts w:ascii="Arial" w:hAnsi="Arial" w:cs="Arial"/>
-          <w:color w:val="000000"/>
-          <w:sz w:val="20"/>
-          <w:szCs w:val="20"/>
-        </w:rPr>
-      </w:pPr>
-      <w:r>
-        <w:rPr>
-          <w:rFonts w:ascii="Arial" w:hAnsi="Arial" w:cs="Arial"/>
-          <w:color w:val="000000"/>
-          <w:sz w:val="20"/>
-          <w:szCs w:val="20"/>
-        </w:rPr>
-        <w:t xml:space="preserve">Data Visualization: </w:t>
-      </w:r>
-      <w:r>
-        <w:rPr>
-          <w:rFonts w:ascii="Arial" w:hAnsi="Arial" w:cs="Arial"/>
-          <w:color w:val="000000"/>
-          <w:sz w:val="20"/>
-          <w:szCs w:val="20"/>
-        </w:rPr>
-        <w:tab/>
-      </w:r>
-      <w:r>
-        <w:rPr>
-          <w:rFonts w:ascii="Arial" w:hAnsi="Arial" w:cs="Arial"/>
-          <w:color w:val="000000"/>
-          <w:sz w:val="20"/>
-          <w:szCs w:val="20"/>
-        </w:rPr>
-        <w:t>D3.js</w:t>
-      </w:r>
-      <w:r>
-        <w:rPr>
-          <w:rFonts w:ascii="Arial" w:hAnsi="Arial" w:cs="Arial"/>
-          <w:color w:val="000000"/>
-          <w:sz w:val="20"/>
-          <w:szCs w:val="20"/>
-        </w:rPr>
-        <w:t xml:space="preserve"> </w:t>
-      </w:r>
-      <w:r>
-        <w:rPr>
-          <w:rFonts w:ascii="Arial" w:hAnsi="Arial" w:cs="Arial"/>
-          <w:color w:val="000000"/>
-          <w:sz w:val="20"/>
-          <w:szCs w:val="20"/>
-        </w:rPr>
-        <w:t>(Document Driven Data), DC.js (Dimensional Chart)</w:t>
       </w:r>
     </w:p>
     <w:p>
@@ -1059,21 +1003,7 @@
                   <w:rStyle w:val="Hyperlink"/>
                   <w:rFonts w:cs="Arial"/>
                 </w:rPr>
-                <w:t>Click to open cred</w:t>
-              </w:r>
-              <w:r>
-                <w:rPr>
-                  <w:rStyle w:val="Hyperlink"/>
-                  <w:rFonts w:cs="Arial"/>
-                </w:rPr>
-                <w:t>e</w:t>
-              </w:r>
-              <w:r>
-                <w:rPr>
-                  <w:rStyle w:val="Hyperlink"/>
-                  <w:rFonts w:cs="Arial"/>
-                </w:rPr>
-                <w:t>ntials</w:t>
+                <w:t>Click to open credentials</w:t>
               </w:r>
             </w:hyperlink>
             <w:r>
@@ -1539,7 +1469,7 @@
                   <v:path o:extrusionok="f" gradientshapeok="t" o:connecttype="rect"/>
                   <o:lock v:ext="edit" aspectratio="t"/>
                 </v:shapetype>
-                <v:shape id="_x0000_i1025" type="#_x0000_t75" style="width:101.45pt;height:57.95pt">
+                <v:shape id="_x0000_i1025" type="#_x0000_t75" style="width:101.5pt;height:58pt">
                   <v:imagedata r:id="rId10" o:title=""/>
                 </v:shape>
               </w:pict>
@@ -1634,7 +1564,7 @@
                 <w:color w:val="000000"/>
               </w:rPr>
               <w:pict w14:anchorId="15AE1FDA">
-                <v:shape id="_x0000_i1026" type="#_x0000_t75" style="width:80.9pt;height:79.5pt">
+                <v:shape id="_x0000_i1026" type="#_x0000_t75" style="width:81pt;height:79.5pt">
                   <v:imagedata r:id="rId11" o:title="2021-03_Badge_SF-Certified_Platform-Developer-II_500x490px"/>
                 </v:shape>
               </w:pict>
@@ -1960,6 +1890,24 @@
           <w:sz w:val="20"/>
           <w:szCs w:val="20"/>
         </w:rPr>
+        <w:t xml:space="preserve"> and </w:t>
+      </w:r>
+      <w:r>
+        <w:rPr>
+          <w:rFonts w:ascii="Arial" w:hAnsi="Arial" w:cs="Arial"/>
+          <w:bCs/>
+          <w:sz w:val="20"/>
+          <w:szCs w:val="20"/>
+        </w:rPr>
+        <w:t>integrations</w:t>
+      </w:r>
+      <w:r>
+        <w:rPr>
+          <w:rFonts w:ascii="Arial" w:hAnsi="Arial" w:cs="Arial"/>
+          <w:bCs/>
+          <w:sz w:val="20"/>
+          <w:szCs w:val="20"/>
+        </w:rPr>
         <w:t xml:space="preserve"> considering scalability and high performance.</w:t>
       </w:r>
     </w:p>
@@ -4382,7 +4330,6 @@
     <w:p>
       <w:pPr>
         <w:ind w:left="360"/>
-        <w:jc w:val="both"/>
         <w:rPr>
           <w:rFonts w:ascii="Arial" w:hAnsi="Arial" w:cs="Arial"/>
           <w:b/>
@@ -4395,99 +4342,29 @@
       <w:r>
         <w:rPr>
           <w:rFonts w:ascii="Arial" w:hAnsi="Arial" w:cs="Arial"/>
-          <w:b/>
-          <w:bCs/>
-          <w:sz w:val="20"/>
-          <w:szCs w:val="20"/>
-        </w:rPr>
-        <w:t>(</w:t>
-      </w:r>
-      <w:r>
-        <w:rPr>
-          <w:rFonts w:ascii="Arial" w:hAnsi="Arial" w:cs="Arial"/>
-          <w:bCs/>
-          <w:sz w:val="20"/>
-          <w:szCs w:val="20"/>
-        </w:rPr>
-        <w:t>Formerly</w:t>
-      </w:r>
-      <w:r>
-        <w:rPr>
-          <w:rFonts w:ascii="Arial" w:hAnsi="Arial" w:cs="Arial"/>
-          <w:b/>
-          <w:bCs/>
-          <w:sz w:val="20"/>
-          <w:szCs w:val="20"/>
-        </w:rPr>
-        <w:t xml:space="preserve"> </w:t>
-      </w:r>
-      <w:r>
-        <w:rPr>
-          <w:rFonts w:ascii="Arial" w:hAnsi="Arial" w:cs="Arial"/>
-          <w:b/>
-          <w:bCs/>
-          <w:sz w:val="20"/>
-          <w:szCs w:val="20"/>
-        </w:rPr>
-        <w:t>Countrywide Finance</w:t>
-      </w:r>
-      <w:r>
-        <w:rPr>
-          <w:rFonts w:ascii="Arial" w:hAnsi="Arial" w:cs="Arial"/>
-          <w:b/>
-          <w:bCs/>
-          <w:sz w:val="20"/>
-          <w:szCs w:val="20"/>
-        </w:rPr>
-        <w:t xml:space="preserve"> </w:t>
-      </w:r>
-      <w:r>
-        <w:rPr>
-          <w:rFonts w:ascii="Arial" w:hAnsi="Arial" w:cs="Arial"/>
-          <w:bCs/>
-          <w:sz w:val="20"/>
-          <w:szCs w:val="20"/>
-        </w:rPr>
-        <w:t xml:space="preserve">before the merge </w:t>
-      </w:r>
-      <w:r>
-        <w:rPr>
-          <w:rFonts w:ascii="Arial" w:hAnsi="Arial" w:cs="Arial"/>
-          <w:bCs/>
-          <w:sz w:val="20"/>
-          <w:szCs w:val="20"/>
-        </w:rPr>
-        <w:t xml:space="preserve">in </w:t>
-      </w:r>
-      <w:r>
-        <w:rPr>
-          <w:rFonts w:ascii="Arial" w:hAnsi="Arial" w:cs="Arial"/>
-          <w:bCs/>
-          <w:sz w:val="20"/>
-          <w:szCs w:val="20"/>
-        </w:rPr>
-        <w:t>June 2007</w:t>
-      </w:r>
-      <w:r>
-        <w:rPr>
-          <w:rFonts w:ascii="Arial" w:hAnsi="Arial" w:cs="Arial"/>
-          <w:b/>
-          <w:bCs/>
-          <w:sz w:val="20"/>
-          <w:szCs w:val="20"/>
-        </w:rPr>
-        <w:t>)</w:t>
-      </w:r>
-      <w:r>
-        <w:rPr>
-          <w:rFonts w:ascii="Arial" w:hAnsi="Arial" w:cs="Arial"/>
-          <w:b/>
-          <w:bCs/>
-          <w:sz w:val="20"/>
-          <w:szCs w:val="20"/>
-          <w:highlight w:val="lightGray"/>
-        </w:rPr>
-        <w:t xml:space="preserve"> </w:t>
+          <w:bCs/>
+          <w:sz w:val="20"/>
+          <w:szCs w:val="20"/>
+        </w:rPr>
+        <w:t xml:space="preserve">Application </w:t>
+      </w:r>
+      <w:r>
+        <w:rPr>
+          <w:rFonts w:ascii="Arial" w:hAnsi="Arial" w:cs="Arial"/>
+          <w:bCs/>
+          <w:sz w:val="20"/>
+          <w:szCs w:val="20"/>
+        </w:rPr>
+        <w:t>Architect/Sr. Developer</w:t>
+      </w:r>
+      <w:r>
+        <w:rPr>
+          <w:rFonts w:ascii="Arial" w:hAnsi="Arial" w:cs="Arial"/>
+          <w:bCs/>
+          <w:sz w:val="20"/>
+          <w:szCs w:val="20"/>
+        </w:rPr>
+        <w:br/>
       </w:r>
     </w:p>
     <w:p>
@@ -4499,107 +4376,67 @@
           <w:bCs/>
           <w:sz w:val="20"/>
           <w:szCs w:val="20"/>
-          <w:highlight w:val="lightGray"/>
-        </w:rPr>
-      </w:pPr>
-      <w:r>
-        <w:rPr>
-          <w:rFonts w:ascii="Arial" w:hAnsi="Arial" w:cs="Arial"/>
-          <w:bCs/>
-          <w:sz w:val="20"/>
-          <w:szCs w:val="20"/>
-        </w:rPr>
-        <w:t xml:space="preserve">Application </w:t>
-      </w:r>
-      <w:r>
-        <w:rPr>
-          <w:rFonts w:ascii="Arial" w:hAnsi="Arial" w:cs="Arial"/>
-          <w:bCs/>
-          <w:sz w:val="20"/>
-          <w:szCs w:val="20"/>
-        </w:rPr>
-        <w:t>Architect/Sr. Developer</w:t>
-      </w:r>
-      <w:r>
-        <w:rPr>
-          <w:rFonts w:ascii="Arial" w:hAnsi="Arial" w:cs="Arial"/>
-          <w:bCs/>
-          <w:sz w:val="20"/>
-          <w:szCs w:val="20"/>
-        </w:rPr>
-        <w:br/>
+        </w:rPr>
+      </w:pPr>
+      <w:r>
+        <w:rPr>
+          <w:rFonts w:ascii="Arial" w:hAnsi="Arial" w:cs="Arial"/>
+          <w:b/>
+          <w:bCs/>
+          <w:sz w:val="20"/>
+          <w:szCs w:val="20"/>
+        </w:rPr>
+        <w:t>iOriginate</w:t>
+      </w:r>
+      <w:r>
+        <w:rPr>
+          <w:rFonts w:ascii="Arial" w:hAnsi="Arial" w:cs="Arial"/>
+          <w:b/>
+          <w:bCs/>
+          <w:sz w:val="20"/>
+          <w:szCs w:val="20"/>
+        </w:rPr>
+        <w:t xml:space="preserve"> </w:t>
+      </w:r>
+      <w:r>
+        <w:rPr>
+          <w:rFonts w:ascii="Arial" w:hAnsi="Arial" w:cs="Arial"/>
+          <w:bCs/>
+          <w:sz w:val="20"/>
+          <w:szCs w:val="20"/>
+        </w:rPr>
+        <w:t xml:space="preserve">(An extremely large and robust enterprise </w:t>
+      </w:r>
+      <w:r>
+        <w:rPr>
+          <w:rFonts w:ascii="Arial" w:hAnsi="Arial" w:cs="Arial"/>
+          <w:bCs/>
+          <w:sz w:val="20"/>
+          <w:szCs w:val="20"/>
+        </w:rPr>
+        <w:t>web</w:t>
+      </w:r>
+      <w:r>
+        <w:rPr>
+          <w:rFonts w:ascii="Arial" w:hAnsi="Arial" w:cs="Arial"/>
+          <w:bCs/>
+          <w:sz w:val="20"/>
+          <w:szCs w:val="20"/>
+        </w:rPr>
+        <w:t>-based loan origination system</w:t>
+      </w:r>
+      <w:r>
+        <w:rPr>
+          <w:rFonts w:ascii="Arial" w:hAnsi="Arial" w:cs="Arial"/>
+          <w:bCs/>
+          <w:sz w:val="20"/>
+          <w:szCs w:val="20"/>
+        </w:rPr>
+        <w:t>)</w:t>
       </w:r>
     </w:p>
     <w:p>
       <w:pPr>
-        <w:ind w:left="360"/>
-        <w:rPr>
-          <w:rFonts w:ascii="Arial" w:hAnsi="Arial" w:cs="Arial"/>
-          <w:b/>
-          <w:bCs/>
-          <w:sz w:val="20"/>
-          <w:szCs w:val="20"/>
-        </w:rPr>
-      </w:pPr>
-      <w:r>
-        <w:rPr>
-          <w:rFonts w:ascii="Arial" w:hAnsi="Arial" w:cs="Arial"/>
-          <w:b/>
-          <w:bCs/>
-          <w:sz w:val="20"/>
-          <w:szCs w:val="20"/>
-        </w:rPr>
-        <w:t>iOriginate</w:t>
-      </w:r>
-      <w:r>
-        <w:rPr>
-          <w:rFonts w:ascii="Arial" w:hAnsi="Arial" w:cs="Arial"/>
-          <w:b/>
-          <w:bCs/>
-          <w:sz w:val="20"/>
-          <w:szCs w:val="20"/>
-        </w:rPr>
-        <w:t xml:space="preserve"> </w:t>
-      </w:r>
-      <w:r>
-        <w:rPr>
-          <w:rFonts w:ascii="Arial" w:hAnsi="Arial" w:cs="Arial"/>
-          <w:bCs/>
-          <w:sz w:val="20"/>
-          <w:szCs w:val="20"/>
-        </w:rPr>
-        <w:t xml:space="preserve">(An extremely large and robust enterprise </w:t>
-      </w:r>
-      <w:r>
-        <w:rPr>
-          <w:rFonts w:ascii="Arial" w:hAnsi="Arial" w:cs="Arial"/>
-          <w:bCs/>
-          <w:sz w:val="20"/>
-          <w:szCs w:val="20"/>
-        </w:rPr>
-        <w:t>web</w:t>
-      </w:r>
-      <w:r>
-        <w:rPr>
-          <w:rFonts w:ascii="Arial" w:hAnsi="Arial" w:cs="Arial"/>
-          <w:bCs/>
-          <w:sz w:val="20"/>
-          <w:szCs w:val="20"/>
-        </w:rPr>
-        <w:t>-based loan origination system</w:t>
-      </w:r>
-      <w:r>
-        <w:rPr>
-          <w:rFonts w:ascii="Arial" w:hAnsi="Arial" w:cs="Arial"/>
-          <w:bCs/>
-          <w:sz w:val="20"/>
-          <w:szCs w:val="20"/>
-        </w:rPr>
-        <w:t>)</w:t>
-      </w:r>
-    </w:p>
-    <w:p>
-      <w:pPr>
         <w:ind w:left="540"/>
         <w:jc w:val="both"/>
         <w:rPr>
@@ -4680,17 +4517,14 @@
         </w:rPr>
         <w:t>.</w:t>
       </w:r>
-    </w:p>
-    <w:p>
-      <w:pPr>
-        <w:ind w:left="540"/>
-        <w:jc w:val="both"/>
-        <w:rPr>
-          <w:rFonts w:ascii="Arial" w:hAnsi="Arial" w:cs="Arial"/>
-          <w:sz w:val="20"/>
-          <w:szCs w:val="20"/>
-        </w:rPr>
-      </w:pPr>
+      <w:r>
+        <w:rPr>
+          <w:rFonts w:ascii="Arial" w:hAnsi="Arial" w:cs="Arial"/>
+          <w:sz w:val="20"/>
+          <w:szCs w:val="20"/>
+        </w:rPr>
+        <w:br/>
+      </w:r>
     </w:p>
     <w:p>
       <w:pPr>
@@ -4826,22 +4660,21 @@
     </w:p>
     <w:tbl>
       <w:tblPr>
-        <w:tblW w:w="9812" w:type="dxa"/>
+        <w:tblW w:w="9741" w:type="dxa"/>
         <w:tblInd w:w="360" w:type="dxa"/>
         <w:tblLook w:val="04A0" w:firstRow="1" w:lastRow="0" w:firstColumn="1" w:lastColumn="0" w:noHBand="0" w:noVBand="1"/>
       </w:tblPr>
       <w:tblGrid>
-        <w:gridCol w:w="5089"/>
-        <w:gridCol w:w="4634"/>
-        <w:gridCol w:w="89"/>
+        <w:gridCol w:w="5052"/>
+        <w:gridCol w:w="4689"/>
       </w:tblGrid>
       <w:tr>
         <w:trPr>
-          <w:trHeight w:val="263"/>
+          <w:trHeight w:val="273"/>
         </w:trPr>
         <w:tc>
           <w:tcPr>
-            <w:tcW w:w="5089" w:type="dxa"/>
+            <w:tcW w:w="5052" w:type="dxa"/>
             <w:shd w:val="clear" w:color="auto" w:fill="auto"/>
           </w:tcPr>
           <w:p>
@@ -4875,8 +4708,7 @@
         </w:tc>
         <w:tc>
           <w:tcPr>
-            <w:tcW w:w="4723" w:type="dxa"/>
-            <w:gridSpan w:val="2"/>
+            <w:tcW w:w="4689" w:type="dxa"/>
             <w:shd w:val="clear" w:color="auto" w:fill="auto"/>
           </w:tcPr>
           <w:p>
@@ -4903,11 +4735,11 @@
       </w:tr>
       <w:tr>
         <w:trPr>
-          <w:trHeight w:val="263"/>
+          <w:trHeight w:val="273"/>
         </w:trPr>
         <w:tc>
           <w:tcPr>
-            <w:tcW w:w="5089" w:type="dxa"/>
+            <w:tcW w:w="5052" w:type="dxa"/>
             <w:shd w:val="clear" w:color="auto" w:fill="auto"/>
           </w:tcPr>
           <w:p>
@@ -4932,8 +4764,7 @@
         </w:tc>
         <w:tc>
           <w:tcPr>
-            <w:tcW w:w="4723" w:type="dxa"/>
-            <w:gridSpan w:val="2"/>
+            <w:tcW w:w="4689" w:type="dxa"/>
             <w:shd w:val="clear" w:color="auto" w:fill="auto"/>
           </w:tcPr>
           <w:p>
@@ -4955,50 +4786,6 @@
               </w:rPr>
               <w:t>May 00 to July 01</w:t>
             </w:r>
-          </w:p>
-        </w:tc>
-      </w:tr>
-      <w:tr>
-        <w:trPr>
-          <w:gridAfter w:val="1"/>
-          <w:wAfter w:w="89" w:type="dxa"/>
-          <w:trHeight w:val="57"/>
-        </w:trPr>
-        <w:tc>
-          <w:tcPr>
-            <w:tcW w:w="5089" w:type="dxa"/>
-            <w:shd w:val="clear" w:color="auto" w:fill="auto"/>
-          </w:tcPr>
-          <w:p>
-            <w:pPr>
-              <w:pStyle w:val="Heading2"/>
-              <w:autoSpaceDE w:val="0"/>
-              <w:autoSpaceDN w:val="0"/>
-              <w:adjustRightInd w:val="0"/>
-              <w:rPr>
-                <w:rFonts w:ascii="Arial" w:hAnsi="Arial"/>
-                <w:szCs w:val="20"/>
-              </w:rPr>
-            </w:pPr>
-          </w:p>
-        </w:tc>
-        <w:tc>
-          <w:tcPr>
-            <w:tcW w:w="4634" w:type="dxa"/>
-            <w:shd w:val="clear" w:color="auto" w:fill="auto"/>
-          </w:tcPr>
-          <w:p>
-            <w:pPr>
-              <w:pStyle w:val="Heading2"/>
-              <w:autoSpaceDE w:val="0"/>
-              <w:autoSpaceDN w:val="0"/>
-              <w:adjustRightInd w:val="0"/>
-              <w:jc w:val="right"/>
-              <w:rPr>
-                <w:rFonts w:ascii="Arial" w:hAnsi="Arial"/>
-                <w:szCs w:val="20"/>
-              </w:rPr>
-            </w:pPr>
           </w:p>
         </w:tc>
       </w:tr>
@@ -6063,7 +5850,7 @@
     <w:lvl w:ilvl="0">
       <w:start w:val="1"/>
       <w:numFmt w:val="bullet"/>
-      <w:pStyle w:val="BodyTextIndent3"/>
+      <w:pStyle w:val="DefaultText"/>
       <w:lvlText w:val=""/>
       <w:lvlJc w:val="left"/>
       <w:pPr>
@@ -6603,15 +6390,6 @@
   </w:num>
   <w:num w:numId="6">
     <w:abstractNumId w:val="8"/>
-    <w:lvlOverride w:ilvl="0"/>
-    <w:lvlOverride w:ilvl="1"/>
-    <w:lvlOverride w:ilvl="2"/>
-    <w:lvlOverride w:ilvl="3"/>
-    <w:lvlOverride w:ilvl="4"/>
-    <w:lvlOverride w:ilvl="5"/>
-    <w:lvlOverride w:ilvl="6"/>
-    <w:lvlOverride w:ilvl="7"/>
-    <w:lvlOverride w:ilvl="8"/>
   </w:num>
   <w:num w:numId="7">
     <w:abstractNumId w:val="6"/>
@@ -6663,6 +6441,50 @@
     <w:lsdException w:name="Subtitle" w:qFormat="1"/>
     <w:lsdException w:name="Strong" w:qFormat="1"/>
     <w:lsdException w:name="Emphasis" w:qFormat="1"/>
+    <w:lsdException w:name="Normal Table" w:semiHidden="1" w:unhideWhenUsed="1"/>
+    <w:lsdException w:name="Table Simple 1" w:semiHidden="1" w:unhideWhenUsed="1"/>
+    <w:lsdException w:name="Table Simple 2" w:semiHidden="1" w:unhideWhenUsed="1"/>
+    <w:lsdException w:name="Table Simple 3" w:semiHidden="1" w:unhideWhenUsed="1"/>
+    <w:lsdException w:name="Table Classic 1" w:semiHidden="1" w:unhideWhenUsed="1"/>
+    <w:lsdException w:name="Table Classic 2" w:semiHidden="1" w:unhideWhenUsed="1"/>
+    <w:lsdException w:name="Table Classic 3" w:semiHidden="1" w:unhideWhenUsed="1"/>
+    <w:lsdException w:name="Table Classic 4" w:semiHidden="1" w:unhideWhenUsed="1"/>
+    <w:lsdException w:name="Table Colorful 1" w:semiHidden="1" w:unhideWhenUsed="1"/>
+    <w:lsdException w:name="Table Colorful 2" w:semiHidden="1" w:unhideWhenUsed="1"/>
+    <w:lsdException w:name="Table Colorful 3" w:semiHidden="1" w:unhideWhenUsed="1"/>
+    <w:lsdException w:name="Table Columns 1" w:semiHidden="1" w:unhideWhenUsed="1"/>
+    <w:lsdException w:name="Table Columns 2" w:semiHidden="1" w:unhideWhenUsed="1"/>
+    <w:lsdException w:name="Table Columns 3" w:semiHidden="1" w:unhideWhenUsed="1"/>
+    <w:lsdException w:name="Table Columns 4" w:semiHidden="1" w:unhideWhenUsed="1"/>
+    <w:lsdException w:name="Table Columns 5" w:semiHidden="1" w:unhideWhenUsed="1"/>
+    <w:lsdException w:name="Table Grid 1" w:semiHidden="1" w:unhideWhenUsed="1"/>
+    <w:lsdException w:name="Table Grid 2" w:semiHidden="1" w:unhideWhenUsed="1"/>
+    <w:lsdException w:name="Table Grid 3" w:semiHidden="1" w:unhideWhenUsed="1"/>
+    <w:lsdException w:name="Table Grid 4" w:semiHidden="1" w:unhideWhenUsed="1"/>
+    <w:lsdException w:name="Table Grid 5" w:semiHidden="1" w:unhideWhenUsed="1"/>
+    <w:lsdException w:name="Table Grid 6" w:semiHidden="1" w:unhideWhenUsed="1"/>
+    <w:lsdException w:name="Table Grid 7" w:semiHidden="1" w:unhideWhenUsed="1"/>
+    <w:lsdException w:name="Table Grid 8" w:semiHidden="1" w:unhideWhenUsed="1"/>
+    <w:lsdException w:name="Table List 1" w:semiHidden="1" w:unhideWhenUsed="1"/>
+    <w:lsdException w:name="Table List 2" w:semiHidden="1" w:unhideWhenUsed="1"/>
+    <w:lsdException w:name="Table List 3" w:semiHidden="1" w:unhideWhenUsed="1"/>
+    <w:lsdException w:name="Table List 4" w:semiHidden="1" w:unhideWhenUsed="1"/>
+    <w:lsdException w:name="Table List 5" w:semiHidden="1" w:unhideWhenUsed="1"/>
+    <w:lsdException w:name="Table List 6" w:semiHidden="1" w:unhideWhenUsed="1"/>
+    <w:lsdException w:name="Table List 7" w:semiHidden="1" w:unhideWhenUsed="1"/>
+    <w:lsdException w:name="Table List 8" w:semiHidden="1" w:unhideWhenUsed="1"/>
+    <w:lsdException w:name="Table 3D effects 1" w:semiHidden="1" w:unhideWhenUsed="1"/>
+    <w:lsdException w:name="Table 3D effects 2" w:semiHidden="1" w:unhideWhenUsed="1"/>
+    <w:lsdException w:name="Table 3D effects 3" w:semiHidden="1" w:unhideWhenUsed="1"/>
+    <w:lsdException w:name="Table Contemporary" w:semiHidden="1" w:unhideWhenUsed="1"/>
+    <w:lsdException w:name="Table Elegant" w:semiHidden="1" w:unhideWhenUsed="1"/>
+    <w:lsdException w:name="Table Professional" w:semiHidden="1" w:unhideWhenUsed="1"/>
+    <w:lsdException w:name="Table Subtle 1" w:semiHidden="1" w:unhideWhenUsed="1"/>
+    <w:lsdException w:name="Table Subtle 2" w:semiHidden="1" w:unhideWhenUsed="1"/>
+    <w:lsdException w:name="Table Web 1" w:semiHidden="1" w:unhideWhenUsed="1"/>
+    <w:lsdException w:name="Table Web 2" w:semiHidden="1" w:unhideWhenUsed="1"/>
+    <w:lsdException w:name="Table Web 3" w:semiHidden="1" w:unhideWhenUsed="1"/>
+    <w:lsdException w:name="Table Theme" w:semiHidden="1" w:unhideWhenUsed="1"/>
     <w:lsdException w:name="Placeholder Text" w:semiHidden="1" w:uiPriority="99"/>
     <w:lsdException w:name="No Spacing" w:uiPriority="1" w:qFormat="1"/>
     <w:lsdException w:name="Light Shading" w:uiPriority="60"/>
@@ -7040,11 +6862,15 @@
   </w:style>
   <w:style w:type="character" w:default="1" w:styleId="DefaultParagraphFont">
     <w:name w:val="Default Paragraph Font"/>
+    <w:uiPriority w:val="1"/>
     <w:semiHidden/>
+    <w:unhideWhenUsed/>
   </w:style>
   <w:style w:type="table" w:default="1" w:styleId="TableNormal">
     <w:name w:val="Normal Table"/>
+    <w:uiPriority w:val="99"/>
     <w:semiHidden/>
+    <w:unhideWhenUsed/>
     <w:tblPr>
       <w:tblInd w:w="0" w:type="dxa"/>
       <w:tblCellMar>
@@ -7057,7 +6883,9 @@
   </w:style>
   <w:style w:type="numbering" w:default="1" w:styleId="NoList">
     <w:name w:val="No List"/>
+    <w:uiPriority w:val="99"/>
     <w:semiHidden/>
+    <w:unhideWhenUsed/>
   </w:style>
   <w:style w:type="paragraph" w:customStyle="1" w:styleId="DefaultText">
     <w:name w:val="Default Text"/>

</xml_diff>

<commit_message>
Update - June 2023
</commit_message>
<xml_diff>
--- a/Sanket Vaidya - Salesforce TA.docx
+++ b/Sanket Vaidya - Salesforce TA.docx
@@ -1,6 +1,6 @@
 
 <file path=word/document.xml><?xml version="1.0" encoding="utf-8"?>
-<w:document xmlns:wpc="http://schemas.microsoft.com/office/word/2010/wordprocessingCanvas" xmlns:cx="http://schemas.microsoft.com/office/drawing/2014/chartex" xmlns:cx1="http://schemas.microsoft.com/office/drawing/2015/9/8/chartex" xmlns:cx2="http://schemas.microsoft.com/office/drawing/2015/10/21/chartex" xmlns:cx3="http://schemas.microsoft.com/office/drawing/2016/5/9/chartex" xmlns:cx4="http://schemas.microsoft.com/office/drawing/2016/5/10/chartex" xmlns:cx5="http://schemas.microsoft.com/office/drawing/2016/5/11/chartex" xmlns:cx6="http://schemas.microsoft.com/office/drawing/2016/5/12/chartex" xmlns:cx7="http://schemas.microsoft.com/office/drawing/2016/5/13/chartex" xmlns:cx8="http://schemas.microsoft.com/office/drawing/2016/5/14/chartex" xmlns:mc="http://schemas.openxmlformats.org/markup-compatibility/2006" xmlns:aink="http://schemas.microsoft.com/office/drawing/2016/ink" xmlns:am3d="http://schemas.microsoft.com/office/drawing/2017/model3d" xmlns:o="urn:schemas-microsoft-com:office:office" xmlns:r="http://schemas.openxmlformats.org/officeDocument/2006/relationships" xmlns:m="http://schemas.openxmlformats.org/officeDocument/2006/math" xmlns:v="urn:schemas-microsoft-com:vml" xmlns:wp14="http://schemas.microsoft.com/office/word/2010/wordprocessingDrawing" xmlns:wp="http://schemas.openxmlformats.org/drawingml/2006/wordprocessingDrawing" xmlns:w10="urn:schemas-microsoft-com:office:word" xmlns:w="http://schemas.openxmlformats.org/wordprocessingml/2006/main" xmlns:w14="http://schemas.microsoft.com/office/word/2010/wordml" xmlns:w15="http://schemas.microsoft.com/office/word/2012/wordml" xmlns:w16cex="http://schemas.microsoft.com/office/word/2018/wordml/cex" xmlns:w16cid="http://schemas.microsoft.com/office/word/2016/wordml/cid" xmlns:w16="http://schemas.microsoft.com/office/word/2018/wordml" xmlns:w16se="http://schemas.microsoft.com/office/word/2015/wordml/symex" xmlns:wpg="http://schemas.microsoft.com/office/word/2010/wordprocessingGroup" xmlns:wpi="http://schemas.microsoft.com/office/word/2010/wordprocessingInk" xmlns:wne="http://schemas.microsoft.com/office/word/2006/wordml" xmlns:wps="http://schemas.microsoft.com/office/word/2010/wordprocessingShape" mc:Ignorable="w14 w15 w16se w16cid w16 w16cex wp14">
+<w:document xmlns:wpc="http://schemas.microsoft.com/office/word/2010/wordprocessingCanvas" xmlns:cx="http://schemas.microsoft.com/office/drawing/2014/chartex" xmlns:cx1="http://schemas.microsoft.com/office/drawing/2015/9/8/chartex" xmlns:cx2="http://schemas.microsoft.com/office/drawing/2015/10/21/chartex" xmlns:cx3="http://schemas.microsoft.com/office/drawing/2016/5/9/chartex" xmlns:cx4="http://schemas.microsoft.com/office/drawing/2016/5/10/chartex" xmlns:cx5="http://schemas.microsoft.com/office/drawing/2016/5/11/chartex" xmlns:cx6="http://schemas.microsoft.com/office/drawing/2016/5/12/chartex" xmlns:cx7="http://schemas.microsoft.com/office/drawing/2016/5/13/chartex" xmlns:cx8="http://schemas.microsoft.com/office/drawing/2016/5/14/chartex" xmlns:mc="http://schemas.openxmlformats.org/markup-compatibility/2006" xmlns:aink="http://schemas.microsoft.com/office/drawing/2016/ink" xmlns:am3d="http://schemas.microsoft.com/office/drawing/2017/model3d" xmlns:o="urn:schemas-microsoft-com:office:office" xmlns:oel="http://schemas.microsoft.com/office/2019/extlst" xmlns:r="http://schemas.openxmlformats.org/officeDocument/2006/relationships" xmlns:m="http://schemas.openxmlformats.org/officeDocument/2006/math" xmlns:v="urn:schemas-microsoft-com:vml" xmlns:wp14="http://schemas.microsoft.com/office/word/2010/wordprocessingDrawing" xmlns:wp="http://schemas.openxmlformats.org/drawingml/2006/wordprocessingDrawing" xmlns:w10="urn:schemas-microsoft-com:office:word" xmlns:w="http://schemas.openxmlformats.org/wordprocessingml/2006/main" xmlns:w14="http://schemas.microsoft.com/office/word/2010/wordml" xmlns:w15="http://schemas.microsoft.com/office/word/2012/wordml" xmlns:w16cex="http://schemas.microsoft.com/office/word/2018/wordml/cex" xmlns:w16cid="http://schemas.microsoft.com/office/word/2016/wordml/cid" xmlns:w16="http://schemas.microsoft.com/office/word/2018/wordml" xmlns:w16sdtdh="http://schemas.microsoft.com/office/word/2020/wordml/sdtdatahash" xmlns:w16se="http://schemas.microsoft.com/office/word/2015/wordml/symex" xmlns:wpg="http://schemas.microsoft.com/office/word/2010/wordprocessingGroup" xmlns:wpi="http://schemas.microsoft.com/office/word/2010/wordprocessingInk" xmlns:wne="http://schemas.microsoft.com/office/word/2006/wordml" xmlns:wps="http://schemas.microsoft.com/office/word/2010/wordprocessingShape" mc:Ignorable="w14 w15 w16se w16cid w16 w16cex w16sdtdh wp14">
   <w:body>
     <w:p>
       <w:pPr>
@@ -51,13 +51,23 @@
                 <w:szCs w:val="20"/>
               </w:rPr>
             </w:pPr>
+            <w:proofErr w:type="spellStart"/>
             <w:r>
               <w:rPr>
                 <w:rFonts w:ascii="Arial" w:hAnsi="Arial" w:cs="Arial"/>
                 <w:sz w:val="32"/>
                 <w:szCs w:val="20"/>
               </w:rPr>
-              <w:t>Sanket Vaidya</w:t>
+              <w:t>Sanket</w:t>
+            </w:r>
+            <w:proofErr w:type="spellEnd"/>
+            <w:r>
+              <w:rPr>
+                <w:rFonts w:ascii="Arial" w:hAnsi="Arial" w:cs="Arial"/>
+                <w:sz w:val="32"/>
+                <w:szCs w:val="20"/>
+              </w:rPr>
+              <w:t xml:space="preserve"> Vaidya</w:t>
             </w:r>
             <w:r>
               <w:rPr>
@@ -506,6 +516,7 @@
         </w:rPr>
         <w:t xml:space="preserve">Aura Components, </w:t>
       </w:r>
+      <w:proofErr w:type="spellStart"/>
       <w:r>
         <w:rPr>
           <w:rFonts w:ascii="Arial" w:hAnsi="Arial" w:cs="Arial"/>
@@ -515,6 +526,7 @@
         </w:rPr>
         <w:t>AutoRabit</w:t>
       </w:r>
+      <w:proofErr w:type="spellEnd"/>
       <w:r>
         <w:rPr>
           <w:rFonts w:ascii="Arial" w:hAnsi="Arial" w:cs="Arial"/>
@@ -522,8 +534,19 @@
           <w:sz w:val="20"/>
           <w:szCs w:val="20"/>
         </w:rPr>
-        <w:t>, Copado</w:t>
-      </w:r>
+        <w:t xml:space="preserve">, </w:t>
+      </w:r>
+      <w:proofErr w:type="spellStart"/>
+      <w:r>
+        <w:rPr>
+          <w:rFonts w:ascii="Arial" w:hAnsi="Arial" w:cs="Arial"/>
+          <w:color w:val="000000"/>
+          <w:sz w:val="20"/>
+          <w:szCs w:val="20"/>
+        </w:rPr>
+        <w:t>Copado</w:t>
+      </w:r>
+      <w:proofErr w:type="spellEnd"/>
       <w:r>
         <w:rPr>
           <w:rFonts w:ascii="Arial" w:hAnsi="Arial" w:cs="Arial"/>
@@ -688,8 +711,19 @@
           <w:sz w:val="20"/>
           <w:szCs w:val="20"/>
         </w:rPr>
-        <w:t>MuleSoft, JitterBit</w:t>
-      </w:r>
+        <w:t xml:space="preserve">MuleSoft, </w:t>
+      </w:r>
+      <w:proofErr w:type="spellStart"/>
+      <w:r>
+        <w:rPr>
+          <w:rFonts w:ascii="Arial" w:hAnsi="Arial" w:cs="Arial"/>
+          <w:color w:val="000000"/>
+          <w:sz w:val="20"/>
+          <w:szCs w:val="20"/>
+        </w:rPr>
+        <w:t>JitterBit</w:t>
+      </w:r>
+      <w:proofErr w:type="spellEnd"/>
     </w:p>
     <w:p>
       <w:pPr>
@@ -1307,8 +1341,17 @@
                 <w:rFonts w:cs="Arial"/>
                 <w:bCs/>
               </w:rPr>
-              <w:t>Developing Web Applications with Visual C# .NET</w:t>
-            </w:r>
+              <w:t xml:space="preserve">Developing Web Applications with Visual C# </w:t>
+            </w:r>
+            <w:proofErr w:type="gramStart"/>
+            <w:r>
+              <w:rPr>
+                <w:rFonts w:cs="Arial"/>
+                <w:bCs/>
+              </w:rPr>
+              <w:t>.NET</w:t>
+            </w:r>
+            <w:proofErr w:type="gramEnd"/>
           </w:p>
           <w:p>
             <w:pPr>
@@ -1449,6 +1492,9 @@
               </w:rPr>
             </w:pPr>
             <w:r>
+              <w:rPr>
+                <w:noProof/>
+              </w:rPr>
               <w:pict w14:anchorId="1782F2ED">
                 <v:shapetype id="_x0000_t75" coordsize="21600,21600" o:spt="75" o:preferrelative="t" path="m@4@5l@4@11@9@11@9@5xe" filled="f" stroked="f">
                   <v:stroke joinstyle="miter"/>
@@ -1469,7 +1515,7 @@
                   <v:path o:extrusionok="f" gradientshapeok="t" o:connecttype="rect"/>
                   <o:lock v:ext="edit" aspectratio="t"/>
                 </v:shapetype>
-                <v:shape id="_x0000_i1025" type="#_x0000_t75" style="width:101.5pt;height:58pt">
+                <v:shape id="_x0000_i1026" type="#_x0000_t75" alt="" style="width:101.65pt;height:58pt;mso-width-percent:0;mso-height-percent:0;mso-width-percent:0;mso-height-percent:0">
                   <v:imagedata r:id="rId10" o:title=""/>
                 </v:shape>
               </w:pict>
@@ -1561,10 +1607,11 @@
                 <w:b/>
                 <w:bCs/>
                 <w:smallCaps/>
+                <w:noProof/>
                 <w:color w:val="000000"/>
               </w:rPr>
               <w:pict w14:anchorId="15AE1FDA">
-                <v:shape id="_x0000_i1026" type="#_x0000_t75" style="width:81pt;height:79.5pt">
+                <v:shape id="_x0000_i1025" type="#_x0000_t75" alt="" style="width:81pt;height:79pt;mso-width-percent:0;mso-height-percent:0;mso-width-percent:0;mso-height-percent:0">
                   <v:imagedata r:id="rId11" o:title="2021-03_Badge_SF-Certified_Platform-Developer-II_500x490px"/>
                 </v:shape>
               </w:pict>
@@ -1663,63 +1710,27 @@
           </w:tcPr>
           <w:p>
             <w:pPr>
-              <w:rPr>
-                <w:rFonts w:ascii="Arial" w:hAnsi="Arial" w:cs="Arial"/>
-                <w:b/>
-                <w:bCs/>
-                <w:sz w:val="20"/>
+              <w:pStyle w:val="Heading2"/>
+              <w:rPr>
+                <w:rFonts w:ascii="Arial" w:hAnsi="Arial"/>
+                <w:b w:val="0"/>
+                <w:bCs w:val="0"/>
                 <w:szCs w:val="20"/>
               </w:rPr>
             </w:pPr>
             <w:r>
               <w:rPr>
-                <w:rFonts w:ascii="Arial" w:hAnsi="Arial" w:cs="Arial"/>
-                <w:b/>
-                <w:bCs/>
-                <w:sz w:val="20"/>
-                <w:szCs w:val="20"/>
-              </w:rPr>
-              <w:t>NTT</w:t>
-            </w:r>
-            <w:r>
-              <w:rPr>
-                <w:rFonts w:ascii="Arial" w:hAnsi="Arial" w:cs="Arial"/>
-                <w:b/>
-                <w:bCs/>
-                <w:sz w:val="20"/>
-                <w:szCs w:val="20"/>
-              </w:rPr>
-              <w:t xml:space="preserve"> </w:t>
-            </w:r>
-            <w:r>
-              <w:rPr>
-                <w:rFonts w:ascii="Arial" w:hAnsi="Arial" w:cs="Arial"/>
-                <w:b/>
-                <w:bCs/>
-                <w:sz w:val="20"/>
-                <w:szCs w:val="20"/>
-              </w:rPr>
-              <w:t>Data Services</w:t>
-            </w:r>
-            <w:r>
-              <w:rPr>
-                <w:rFonts w:ascii="Arial" w:hAnsi="Arial" w:cs="Arial"/>
-                <w:b/>
-                <w:bCs/>
-                <w:sz w:val="20"/>
-                <w:szCs w:val="20"/>
-              </w:rPr>
-              <w:t xml:space="preserve">, </w:t>
-            </w:r>
-            <w:r>
-              <w:rPr>
-                <w:rFonts w:ascii="Arial" w:hAnsi="Arial" w:cs="Arial"/>
-                <w:b/>
-                <w:bCs/>
-                <w:sz w:val="20"/>
-                <w:szCs w:val="20"/>
-              </w:rPr>
-              <w:t>Plano, TX</w:t>
+                <w:rFonts w:ascii="Arial" w:hAnsi="Arial"/>
+                <w:szCs w:val="20"/>
+              </w:rPr>
+              <w:t>Wipro</w:t>
+            </w:r>
+            <w:r>
+              <w:rPr>
+                <w:rFonts w:ascii="Arial" w:hAnsi="Arial"/>
+                <w:szCs w:val="20"/>
+              </w:rPr>
+              <w:t>, Plano, TX</w:t>
             </w:r>
           </w:p>
         </w:tc>
@@ -1730,24 +1741,42 @@
           </w:tcPr>
           <w:p>
             <w:pPr>
+              <w:pStyle w:val="Heading2"/>
               <w:jc w:val="right"/>
               <w:rPr>
-                <w:rFonts w:ascii="Arial" w:hAnsi="Arial" w:cs="Arial"/>
-                <w:b/>
-                <w:bCs/>
-                <w:sz w:val="20"/>
+                <w:rFonts w:ascii="Arial" w:hAnsi="Arial"/>
+                <w:b w:val="0"/>
+                <w:bCs w:val="0"/>
                 <w:szCs w:val="20"/>
               </w:rPr>
             </w:pPr>
             <w:r>
               <w:rPr>
-                <w:rFonts w:ascii="Arial" w:hAnsi="Arial" w:cs="Arial"/>
-                <w:b/>
-                <w:bCs/>
-                <w:sz w:val="20"/>
-                <w:szCs w:val="20"/>
-              </w:rPr>
-              <w:t>June 2020 to Present</w:t>
+                <w:rFonts w:ascii="Arial" w:hAnsi="Arial"/>
+                <w:szCs w:val="20"/>
+              </w:rPr>
+              <w:t xml:space="preserve">October </w:t>
+            </w:r>
+            <w:r>
+              <w:rPr>
+                <w:rFonts w:ascii="Arial" w:hAnsi="Arial"/>
+                <w:szCs w:val="20"/>
+              </w:rPr>
+              <w:t>202</w:t>
+            </w:r>
+            <w:r>
+              <w:rPr>
+                <w:rFonts w:ascii="Arial" w:hAnsi="Arial"/>
+                <w:szCs w:val="20"/>
+              </w:rPr>
+              <w:t>1</w:t>
+            </w:r>
+            <w:r>
+              <w:rPr>
+                <w:rFonts w:ascii="Arial" w:hAnsi="Arial"/>
+                <w:szCs w:val="20"/>
+              </w:rPr>
+              <w:t xml:space="preserve"> to Present</w:t>
             </w:r>
           </w:p>
         </w:tc>
@@ -1770,16 +1799,16 @@
           <w:sz w:val="20"/>
           <w:szCs w:val="20"/>
         </w:rPr>
-        <w:t>Salesforce Technical</w:t>
-      </w:r>
-      <w:r>
-        <w:rPr>
-          <w:rFonts w:ascii="Arial" w:hAnsi="Arial" w:cs="Arial"/>
-          <w:bCs/>
-          <w:sz w:val="20"/>
-          <w:szCs w:val="20"/>
-        </w:rPr>
-        <w:t xml:space="preserve"> Consultant</w:t>
+        <w:t xml:space="preserve">Salesforce Technical </w:t>
+      </w:r>
+      <w:r>
+        <w:rPr>
+          <w:rFonts w:ascii="Arial" w:hAnsi="Arial" w:cs="Arial"/>
+          <w:bCs/>
+          <w:sz w:val="20"/>
+          <w:szCs w:val="20"/>
+        </w:rPr>
+        <w:t>Architect</w:t>
       </w:r>
       <w:r>
         <w:rPr>
@@ -1812,34 +1841,43 @@
           <w:sz w:val="20"/>
           <w:szCs w:val="20"/>
         </w:rPr>
-        <w:t>T</w:t>
-      </w:r>
-      <w:r>
-        <w:rPr>
-          <w:rFonts w:ascii="Arial" w:hAnsi="Arial" w:cs="Arial"/>
-          <w:bCs/>
-          <w:sz w:val="20"/>
-          <w:szCs w:val="20"/>
-        </w:rPr>
-        <w:t>ranslated business requirements into well architected solutions</w:t>
-      </w:r>
-      <w:r>
-        <w:rPr>
-          <w:rFonts w:ascii="Arial" w:hAnsi="Arial" w:cs="Arial"/>
-          <w:bCs/>
-          <w:sz w:val="20"/>
-          <w:szCs w:val="20"/>
-        </w:rPr>
-        <w:t xml:space="preserve"> at a major insurance client</w:t>
-      </w:r>
-      <w:r>
-        <w:rPr>
-          <w:rFonts w:ascii="Arial" w:hAnsi="Arial" w:cs="Arial"/>
-          <w:bCs/>
-          <w:sz w:val="20"/>
-          <w:szCs w:val="20"/>
-        </w:rPr>
-        <w:t>.</w:t>
+        <w:t xml:space="preserve">For a </w:t>
+      </w:r>
+      <w:r>
+        <w:rPr>
+          <w:rFonts w:ascii="Arial" w:hAnsi="Arial" w:cs="Arial"/>
+          <w:bCs/>
+          <w:sz w:val="20"/>
+          <w:szCs w:val="20"/>
+        </w:rPr>
+        <w:t xml:space="preserve">major </w:t>
+      </w:r>
+      <w:r>
+        <w:rPr>
+          <w:rFonts w:ascii="Arial" w:hAnsi="Arial" w:cs="Arial"/>
+          <w:bCs/>
+          <w:sz w:val="20"/>
+          <w:szCs w:val="20"/>
+        </w:rPr>
+        <w:t xml:space="preserve">financial </w:t>
+      </w:r>
+      <w:r>
+        <w:rPr>
+          <w:rFonts w:ascii="Arial" w:hAnsi="Arial" w:cs="Arial"/>
+          <w:bCs/>
+          <w:sz w:val="20"/>
+          <w:szCs w:val="20"/>
+        </w:rPr>
+        <w:t>client</w:t>
+      </w:r>
+      <w:r>
+        <w:rPr>
+          <w:rFonts w:ascii="Arial" w:hAnsi="Arial" w:cs="Arial"/>
+          <w:bCs/>
+          <w:sz w:val="20"/>
+          <w:szCs w:val="20"/>
+        </w:rPr>
+        <w:t>, provided technical guidance for many critical internal projects.</w:t>
       </w:r>
     </w:p>
     <w:p>
@@ -1863,52 +1901,7 @@
           <w:sz w:val="20"/>
           <w:szCs w:val="20"/>
         </w:rPr>
-        <w:t xml:space="preserve">Spearheaded </w:t>
-      </w:r>
-      <w:r>
-        <w:rPr>
-          <w:rFonts w:ascii="Arial" w:hAnsi="Arial" w:cs="Arial"/>
-          <w:bCs/>
-          <w:sz w:val="20"/>
-          <w:szCs w:val="20"/>
-        </w:rPr>
-        <w:t xml:space="preserve">several </w:t>
-      </w:r>
-      <w:r>
-        <w:rPr>
-          <w:rFonts w:ascii="Arial" w:hAnsi="Arial" w:cs="Arial"/>
-          <w:bCs/>
-          <w:sz w:val="20"/>
-          <w:szCs w:val="20"/>
-        </w:rPr>
-        <w:t>feature implementations</w:t>
-      </w:r>
-      <w:r>
-        <w:rPr>
-          <w:rFonts w:ascii="Arial" w:hAnsi="Arial" w:cs="Arial"/>
-          <w:bCs/>
-          <w:sz w:val="20"/>
-          <w:szCs w:val="20"/>
-        </w:rPr>
-        <w:t xml:space="preserve"> and </w:t>
-      </w:r>
-      <w:r>
-        <w:rPr>
-          <w:rFonts w:ascii="Arial" w:hAnsi="Arial" w:cs="Arial"/>
-          <w:bCs/>
-          <w:sz w:val="20"/>
-          <w:szCs w:val="20"/>
-        </w:rPr>
-        <w:t>integrations</w:t>
-      </w:r>
-      <w:r>
-        <w:rPr>
-          <w:rFonts w:ascii="Arial" w:hAnsi="Arial" w:cs="Arial"/>
-          <w:bCs/>
-          <w:sz w:val="20"/>
-          <w:szCs w:val="20"/>
-        </w:rPr>
-        <w:t xml:space="preserve"> considering scalability and high performance.</w:t>
+        <w:t>Spearheaded several feature implementations and integrations considering scalability and high performance.</w:t>
       </w:r>
     </w:p>
     <w:p>
@@ -1932,67 +1925,7 @@
           <w:sz w:val="20"/>
           <w:szCs w:val="20"/>
         </w:rPr>
-        <w:t>Collaborated with the project management team to communicate technical issues and dr</w:t>
-      </w:r>
-      <w:r>
-        <w:rPr>
-          <w:rFonts w:ascii="Arial" w:hAnsi="Arial" w:cs="Arial"/>
-          <w:bCs/>
-          <w:sz w:val="20"/>
-          <w:szCs w:val="20"/>
-        </w:rPr>
-        <w:t>ove</w:t>
-      </w:r>
-      <w:r>
-        <w:rPr>
-          <w:rFonts w:ascii="Arial" w:hAnsi="Arial" w:cs="Arial"/>
-          <w:bCs/>
-          <w:sz w:val="20"/>
-          <w:szCs w:val="20"/>
-        </w:rPr>
-        <w:t xml:space="preserve"> timely resolutions</w:t>
-      </w:r>
-      <w:r>
-        <w:rPr>
-          <w:rFonts w:ascii="Arial" w:hAnsi="Arial" w:cs="Arial"/>
-          <w:bCs/>
-          <w:sz w:val="20"/>
-          <w:szCs w:val="20"/>
-        </w:rPr>
-        <w:t>.</w:t>
-      </w:r>
-    </w:p>
-    <w:p>
-      <w:pPr>
-        <w:numPr>
-          <w:ilvl w:val="0"/>
-          <w:numId w:val="12"/>
-        </w:numPr>
-        <w:ind w:left="720" w:hanging="180"/>
-        <w:rPr>
-          <w:rFonts w:ascii="Arial" w:hAnsi="Arial" w:cs="Arial"/>
-          <w:bCs/>
-          <w:sz w:val="20"/>
-          <w:szCs w:val="20"/>
-        </w:rPr>
-      </w:pPr>
-      <w:r>
-        <w:rPr>
-          <w:rFonts w:ascii="Arial" w:hAnsi="Arial" w:cs="Arial"/>
-          <w:bCs/>
-          <w:sz w:val="20"/>
-          <w:szCs w:val="20"/>
-        </w:rPr>
-        <w:t>Distributed development tasks to team members and mentored developers</w:t>
-      </w:r>
-      <w:r>
-        <w:rPr>
-          <w:rFonts w:ascii="Arial" w:hAnsi="Arial" w:cs="Arial"/>
-          <w:bCs/>
-          <w:sz w:val="20"/>
-          <w:szCs w:val="20"/>
-        </w:rPr>
-        <w:t>.</w:t>
+        <w:t>Led several different teams in collaborating and delivering successfully implemented solutions.</w:t>
       </w:r>
     </w:p>
     <w:p>
@@ -2052,400 +1985,6 @@
         </w:rPr>
       </w:pPr>
     </w:p>
-    <w:tbl>
-      <w:tblPr>
-        <w:tblW w:w="9828" w:type="dxa"/>
-        <w:tblInd w:w="360" w:type="dxa"/>
-        <w:tblLook w:val="04A0" w:firstRow="1" w:lastRow="0" w:firstColumn="1" w:lastColumn="0" w:noHBand="0" w:noVBand="1"/>
-      </w:tblPr>
-      <w:tblGrid>
-        <w:gridCol w:w="5144"/>
-        <w:gridCol w:w="4684"/>
-      </w:tblGrid>
-      <w:tr>
-        <w:tc>
-          <w:tcPr>
-            <w:tcW w:w="5144" w:type="dxa"/>
-            <w:shd w:val="clear" w:color="auto" w:fill="FFE599"/>
-          </w:tcPr>
-          <w:p>
-            <w:pPr>
-              <w:rPr>
-                <w:rFonts w:ascii="Arial" w:hAnsi="Arial" w:cs="Arial"/>
-                <w:b/>
-                <w:bCs/>
-                <w:sz w:val="20"/>
-                <w:szCs w:val="20"/>
-              </w:rPr>
-            </w:pPr>
-            <w:r>
-              <w:rPr>
-                <w:rFonts w:ascii="Arial" w:hAnsi="Arial" w:cs="Arial"/>
-                <w:b/>
-                <w:bCs/>
-                <w:sz w:val="20"/>
-                <w:szCs w:val="20"/>
-              </w:rPr>
-              <w:t>CapGemini</w:t>
-            </w:r>
-            <w:r>
-              <w:rPr>
-                <w:rFonts w:ascii="Arial" w:hAnsi="Arial" w:cs="Arial"/>
-                <w:b/>
-                <w:bCs/>
-                <w:sz w:val="20"/>
-                <w:szCs w:val="20"/>
-              </w:rPr>
-              <w:t xml:space="preserve">, </w:t>
-            </w:r>
-            <w:r>
-              <w:rPr>
-                <w:rFonts w:ascii="Arial" w:hAnsi="Arial" w:cs="Arial"/>
-                <w:b/>
-                <w:bCs/>
-                <w:sz w:val="20"/>
-                <w:szCs w:val="20"/>
-              </w:rPr>
-              <w:t>Boston, MA</w:t>
-            </w:r>
-          </w:p>
-        </w:tc>
-        <w:tc>
-          <w:tcPr>
-            <w:tcW w:w="4684" w:type="dxa"/>
-            <w:shd w:val="clear" w:color="auto" w:fill="FFE599"/>
-          </w:tcPr>
-          <w:p>
-            <w:pPr>
-              <w:jc w:val="right"/>
-              <w:rPr>
-                <w:rFonts w:ascii="Arial" w:hAnsi="Arial" w:cs="Arial"/>
-                <w:b/>
-                <w:bCs/>
-                <w:sz w:val="20"/>
-                <w:szCs w:val="20"/>
-              </w:rPr>
-            </w:pPr>
-            <w:r>
-              <w:rPr>
-                <w:rFonts w:ascii="Arial" w:hAnsi="Arial" w:cs="Arial"/>
-                <w:b/>
-                <w:bCs/>
-                <w:sz w:val="20"/>
-                <w:szCs w:val="20"/>
-              </w:rPr>
-              <w:t>Oct 201</w:t>
-            </w:r>
-            <w:r>
-              <w:rPr>
-                <w:rFonts w:ascii="Arial" w:hAnsi="Arial" w:cs="Arial"/>
-                <w:b/>
-                <w:bCs/>
-                <w:sz w:val="20"/>
-                <w:szCs w:val="20"/>
-              </w:rPr>
-              <w:t>9</w:t>
-            </w:r>
-            <w:r>
-              <w:rPr>
-                <w:rFonts w:ascii="Arial" w:hAnsi="Arial" w:cs="Arial"/>
-                <w:b/>
-                <w:bCs/>
-                <w:sz w:val="20"/>
-                <w:szCs w:val="20"/>
-              </w:rPr>
-              <w:t xml:space="preserve"> to </w:t>
-            </w:r>
-            <w:r>
-              <w:rPr>
-                <w:rFonts w:ascii="Arial" w:hAnsi="Arial" w:cs="Arial"/>
-                <w:b/>
-                <w:bCs/>
-                <w:sz w:val="20"/>
-                <w:szCs w:val="20"/>
-              </w:rPr>
-              <w:t xml:space="preserve">May </w:t>
-            </w:r>
-            <w:r>
-              <w:rPr>
-                <w:rFonts w:ascii="Arial" w:hAnsi="Arial" w:cs="Arial"/>
-                <w:b/>
-                <w:bCs/>
-                <w:sz w:val="20"/>
-                <w:szCs w:val="20"/>
-              </w:rPr>
-              <w:t>2020</w:t>
-            </w:r>
-          </w:p>
-        </w:tc>
-      </w:tr>
-    </w:tbl>
-    <w:p>
-      <w:pPr>
-        <w:ind w:left="360"/>
-        <w:rPr>
-          <w:rFonts w:ascii="Arial" w:hAnsi="Arial" w:cs="Arial"/>
-          <w:bCs/>
-          <w:sz w:val="20"/>
-          <w:szCs w:val="20"/>
-        </w:rPr>
-      </w:pPr>
-      <w:r>
-        <w:rPr>
-          <w:rFonts w:ascii="Arial" w:hAnsi="Arial" w:cs="Arial"/>
-          <w:bCs/>
-          <w:sz w:val="20"/>
-          <w:szCs w:val="20"/>
-        </w:rPr>
-        <w:t>Salesforce Technical Consultant</w:t>
-      </w:r>
-      <w:r>
-        <w:rPr>
-          <w:rFonts w:ascii="Arial" w:hAnsi="Arial" w:cs="Arial"/>
-          <w:bCs/>
-          <w:sz w:val="20"/>
-          <w:szCs w:val="20"/>
-        </w:rPr>
-        <w:br/>
-      </w:r>
-    </w:p>
-    <w:p>
-      <w:pPr>
-        <w:numPr>
-          <w:ilvl w:val="0"/>
-          <w:numId w:val="12"/>
-        </w:numPr>
-        <w:ind w:left="720" w:hanging="180"/>
-        <w:rPr>
-          <w:rFonts w:ascii="Arial" w:hAnsi="Arial" w:cs="Arial"/>
-          <w:bCs/>
-          <w:sz w:val="20"/>
-          <w:szCs w:val="20"/>
-        </w:rPr>
-      </w:pPr>
-      <w:r>
-        <w:rPr>
-          <w:rFonts w:ascii="Arial" w:hAnsi="Arial" w:cs="Arial"/>
-          <w:bCs/>
-          <w:sz w:val="20"/>
-          <w:szCs w:val="20"/>
-        </w:rPr>
-        <w:t>Presented technical alternatives and recommendations aligned with the client’s business and technology requirements.</w:t>
-      </w:r>
-    </w:p>
-    <w:p>
-      <w:pPr>
-        <w:numPr>
-          <w:ilvl w:val="0"/>
-          <w:numId w:val="12"/>
-        </w:numPr>
-        <w:ind w:left="720" w:hanging="180"/>
-        <w:rPr>
-          <w:rFonts w:ascii="Arial" w:hAnsi="Arial" w:cs="Arial"/>
-          <w:bCs/>
-          <w:sz w:val="20"/>
-          <w:szCs w:val="20"/>
-        </w:rPr>
-      </w:pPr>
-      <w:r>
-        <w:rPr>
-          <w:rFonts w:ascii="Arial" w:hAnsi="Arial" w:cs="Arial"/>
-          <w:bCs/>
-          <w:sz w:val="20"/>
-          <w:szCs w:val="20"/>
-        </w:rPr>
-        <w:t xml:space="preserve">Interacted with Business, </w:t>
-      </w:r>
-      <w:r>
-        <w:rPr>
-          <w:rFonts w:ascii="Arial" w:hAnsi="Arial" w:cs="Arial"/>
-          <w:bCs/>
-          <w:sz w:val="20"/>
-          <w:szCs w:val="20"/>
-        </w:rPr>
-        <w:t>Project,</w:t>
-      </w:r>
-      <w:r>
-        <w:rPr>
-          <w:rFonts w:ascii="Arial" w:hAnsi="Arial" w:cs="Arial"/>
-          <w:bCs/>
-          <w:sz w:val="20"/>
-          <w:szCs w:val="20"/>
-        </w:rPr>
-        <w:t xml:space="preserve"> and Integration teams to deliver complete technical solutions</w:t>
-      </w:r>
-      <w:r>
-        <w:rPr>
-          <w:rFonts w:ascii="Arial" w:hAnsi="Arial" w:cs="Arial"/>
-          <w:bCs/>
-          <w:sz w:val="20"/>
-          <w:szCs w:val="20"/>
-        </w:rPr>
-        <w:t>.</w:t>
-      </w:r>
-    </w:p>
-    <w:p>
-      <w:pPr>
-        <w:numPr>
-          <w:ilvl w:val="0"/>
-          <w:numId w:val="12"/>
-        </w:numPr>
-        <w:ind w:left="720" w:hanging="180"/>
-        <w:rPr>
-          <w:rFonts w:ascii="Arial" w:hAnsi="Arial" w:cs="Arial"/>
-          <w:bCs/>
-          <w:sz w:val="20"/>
-          <w:szCs w:val="20"/>
-        </w:rPr>
-      </w:pPr>
-      <w:r>
-        <w:rPr>
-          <w:rFonts w:ascii="Arial" w:hAnsi="Arial" w:cs="Arial"/>
-          <w:bCs/>
-          <w:sz w:val="20"/>
-          <w:szCs w:val="20"/>
-        </w:rPr>
-        <w:t xml:space="preserve">Provided technical expertise to </w:t>
-      </w:r>
-      <w:r>
-        <w:rPr>
-          <w:rFonts w:ascii="Arial" w:hAnsi="Arial" w:cs="Arial"/>
-          <w:bCs/>
-          <w:sz w:val="20"/>
-          <w:szCs w:val="20"/>
-        </w:rPr>
-        <w:t xml:space="preserve">on-going projects to improve </w:t>
-      </w:r>
-      <w:r>
-        <w:rPr>
-          <w:rFonts w:ascii="Arial" w:hAnsi="Arial" w:cs="Arial"/>
-          <w:bCs/>
-          <w:sz w:val="20"/>
-          <w:szCs w:val="20"/>
-        </w:rPr>
-        <w:t xml:space="preserve">design and </w:t>
-      </w:r>
-      <w:r>
-        <w:rPr>
-          <w:rFonts w:ascii="Arial" w:hAnsi="Arial" w:cs="Arial"/>
-          <w:bCs/>
-          <w:sz w:val="20"/>
-          <w:szCs w:val="20"/>
-        </w:rPr>
-        <w:t xml:space="preserve">mitigate </w:t>
-      </w:r>
-      <w:r>
-        <w:rPr>
-          <w:rFonts w:ascii="Arial" w:hAnsi="Arial" w:cs="Arial"/>
-          <w:bCs/>
-          <w:sz w:val="20"/>
-          <w:szCs w:val="20"/>
-        </w:rPr>
-        <w:t>architectural issues.</w:t>
-      </w:r>
-    </w:p>
-    <w:p>
-      <w:pPr>
-        <w:numPr>
-          <w:ilvl w:val="0"/>
-          <w:numId w:val="12"/>
-        </w:numPr>
-        <w:ind w:left="720" w:hanging="180"/>
-        <w:rPr>
-          <w:rFonts w:ascii="Arial" w:hAnsi="Arial" w:cs="Arial"/>
-          <w:bCs/>
-          <w:sz w:val="20"/>
-          <w:szCs w:val="20"/>
-        </w:rPr>
-      </w:pPr>
-      <w:r>
-        <w:rPr>
-          <w:rFonts w:ascii="Arial" w:hAnsi="Arial" w:cs="Arial"/>
-          <w:bCs/>
-          <w:sz w:val="20"/>
-          <w:szCs w:val="20"/>
-        </w:rPr>
-        <w:t>Mentored</w:t>
-      </w:r>
-      <w:r>
-        <w:rPr>
-          <w:rFonts w:ascii="Arial" w:hAnsi="Arial" w:cs="Arial"/>
-          <w:bCs/>
-          <w:sz w:val="20"/>
-          <w:szCs w:val="20"/>
-        </w:rPr>
-        <w:t xml:space="preserve"> technical offshore team and guid</w:t>
-      </w:r>
-      <w:r>
-        <w:rPr>
-          <w:rFonts w:ascii="Arial" w:hAnsi="Arial" w:cs="Arial"/>
-          <w:bCs/>
-          <w:sz w:val="20"/>
-          <w:szCs w:val="20"/>
-        </w:rPr>
-        <w:t>ed</w:t>
-      </w:r>
-      <w:r>
-        <w:rPr>
-          <w:rFonts w:ascii="Arial" w:hAnsi="Arial" w:cs="Arial"/>
-          <w:bCs/>
-          <w:sz w:val="20"/>
-          <w:szCs w:val="20"/>
-        </w:rPr>
-        <w:t xml:space="preserve"> them on </w:t>
-      </w:r>
-      <w:r>
-        <w:rPr>
-          <w:rFonts w:ascii="Arial" w:hAnsi="Arial" w:cs="Arial"/>
-          <w:bCs/>
-          <w:sz w:val="20"/>
-          <w:szCs w:val="20"/>
-        </w:rPr>
-        <w:t>development and implementation</w:t>
-      </w:r>
-      <w:r>
-        <w:rPr>
-          <w:rFonts w:ascii="Arial" w:hAnsi="Arial" w:cs="Arial"/>
-          <w:bCs/>
-          <w:sz w:val="20"/>
-          <w:szCs w:val="20"/>
-        </w:rPr>
-        <w:t>.</w:t>
-      </w:r>
-    </w:p>
-    <w:p>
-      <w:pPr>
-        <w:numPr>
-          <w:ilvl w:val="0"/>
-          <w:numId w:val="12"/>
-        </w:numPr>
-        <w:ind w:left="720" w:hanging="180"/>
-        <w:rPr>
-          <w:rFonts w:ascii="Arial" w:hAnsi="Arial" w:cs="Arial"/>
-          <w:bCs/>
-          <w:sz w:val="20"/>
-          <w:szCs w:val="20"/>
-        </w:rPr>
-      </w:pPr>
-      <w:r>
-        <w:rPr>
-          <w:rFonts w:ascii="Arial" w:hAnsi="Arial" w:cs="Arial"/>
-          <w:bCs/>
-          <w:sz w:val="20"/>
-          <w:szCs w:val="20"/>
-        </w:rPr>
-        <w:t>Contributed to project estimating, planning and staffing activities</w:t>
-      </w:r>
-      <w:r>
-        <w:rPr>
-          <w:rFonts w:ascii="Arial" w:hAnsi="Arial" w:cs="Arial"/>
-          <w:bCs/>
-          <w:sz w:val="20"/>
-          <w:szCs w:val="20"/>
-        </w:rPr>
-        <w:t>.</w:t>
-      </w:r>
-    </w:p>
     <w:p>
       <w:pPr>
         <w:tabs>
@@ -2513,7 +2052,27 @@
                 <w:sz w:val="20"/>
                 <w:szCs w:val="20"/>
               </w:rPr>
-              <w:t>Texas Capital Bank</w:t>
+              <w:t>NTT</w:t>
+            </w:r>
+            <w:r>
+              <w:rPr>
+                <w:rFonts w:ascii="Arial" w:hAnsi="Arial" w:cs="Arial"/>
+                <w:b/>
+                <w:bCs/>
+                <w:sz w:val="20"/>
+                <w:szCs w:val="20"/>
+              </w:rPr>
+              <w:t xml:space="preserve"> </w:t>
+            </w:r>
+            <w:r>
+              <w:rPr>
+                <w:rFonts w:ascii="Arial" w:hAnsi="Arial" w:cs="Arial"/>
+                <w:b/>
+                <w:bCs/>
+                <w:sz w:val="20"/>
+                <w:szCs w:val="20"/>
+              </w:rPr>
+              <w:t>Data Services</w:t>
             </w:r>
             <w:r>
               <w:rPr>
@@ -2533,17 +2092,7 @@
                 <w:sz w:val="20"/>
                 <w:szCs w:val="20"/>
               </w:rPr>
-              <w:t>Richardson</w:t>
-            </w:r>
-            <w:r>
-              <w:rPr>
-                <w:rFonts w:ascii="Arial" w:hAnsi="Arial" w:cs="Arial"/>
-                <w:b/>
-                <w:bCs/>
-                <w:sz w:val="20"/>
-                <w:szCs w:val="20"/>
-              </w:rPr>
-              <w:t>, TX</w:t>
+              <w:t>Plano, TX</w:t>
             </w:r>
           </w:p>
         </w:tc>
@@ -2571,37 +2120,17 @@
                 <w:sz w:val="20"/>
                 <w:szCs w:val="20"/>
               </w:rPr>
-              <w:t>Oct</w:t>
-            </w:r>
-            <w:r>
-              <w:rPr>
-                <w:rFonts w:ascii="Arial" w:hAnsi="Arial" w:cs="Arial"/>
-                <w:b/>
-                <w:bCs/>
-                <w:sz w:val="20"/>
-                <w:szCs w:val="20"/>
-              </w:rPr>
-              <w:t xml:space="preserve"> 2017</w:t>
-            </w:r>
-            <w:r>
-              <w:rPr>
-                <w:rFonts w:ascii="Arial" w:hAnsi="Arial" w:cs="Arial"/>
-                <w:b/>
-                <w:bCs/>
-                <w:sz w:val="20"/>
-                <w:szCs w:val="20"/>
-              </w:rPr>
-              <w:t xml:space="preserve"> to </w:t>
-            </w:r>
-            <w:r>
-              <w:rPr>
-                <w:rFonts w:ascii="Arial" w:hAnsi="Arial" w:cs="Arial"/>
-                <w:b/>
-                <w:bCs/>
-                <w:sz w:val="20"/>
-                <w:szCs w:val="20"/>
-              </w:rPr>
-              <w:t>Oct 2019</w:t>
+              <w:t xml:space="preserve">June 2020 to </w:t>
+            </w:r>
+            <w:r>
+              <w:rPr>
+                <w:rFonts w:ascii="Arial" w:hAnsi="Arial" w:cs="Arial"/>
+                <w:b/>
+                <w:bCs/>
+                <w:sz w:val="20"/>
+                <w:szCs w:val="20"/>
+              </w:rPr>
+              <w:t>September 2021</w:t>
             </w:r>
           </w:p>
         </w:tc>
@@ -2624,7 +2153,25 @@
           <w:sz w:val="20"/>
           <w:szCs w:val="20"/>
         </w:rPr>
-        <w:t>Technical Architect/Sr. Developer/Release Engineer</w:t>
+        <w:t>Salesforce Technical</w:t>
+      </w:r>
+      <w:r>
+        <w:rPr>
+          <w:rFonts w:ascii="Arial" w:hAnsi="Arial" w:cs="Arial"/>
+          <w:bCs/>
+          <w:sz w:val="20"/>
+          <w:szCs w:val="20"/>
+        </w:rPr>
+        <w:t xml:space="preserve"> </w:t>
+      </w:r>
+      <w:r>
+        <w:rPr>
+          <w:rFonts w:ascii="Arial" w:hAnsi="Arial" w:cs="Arial"/>
+          <w:bCs/>
+          <w:sz w:val="20"/>
+          <w:szCs w:val="20"/>
+        </w:rPr>
+        <w:t>Architect</w:t>
       </w:r>
       <w:r>
         <w:rPr>
@@ -2657,110 +2204,25 @@
           <w:sz w:val="20"/>
           <w:szCs w:val="20"/>
         </w:rPr>
-        <w:lastRenderedPageBreak/>
-        <w:t>Implemented</w:t>
-      </w:r>
-      <w:r>
-        <w:rPr>
-          <w:rFonts w:ascii="Arial" w:hAnsi="Arial" w:cs="Arial"/>
-          <w:bCs/>
-          <w:sz w:val="20"/>
-          <w:szCs w:val="20"/>
-        </w:rPr>
-        <w:t xml:space="preserve"> </w:t>
-      </w:r>
-      <w:r>
-        <w:rPr>
-          <w:rFonts w:ascii="Arial" w:hAnsi="Arial" w:cs="Arial"/>
-          <w:bCs/>
-          <w:sz w:val="20"/>
-          <w:szCs w:val="20"/>
-        </w:rPr>
-        <w:t>the</w:t>
-      </w:r>
-      <w:r>
-        <w:rPr>
-          <w:rFonts w:ascii="Arial" w:hAnsi="Arial" w:cs="Arial"/>
-          <w:bCs/>
-          <w:sz w:val="20"/>
-          <w:szCs w:val="20"/>
-        </w:rPr>
-        <w:t xml:space="preserve"> flagship purchase nCino – bank operating system on Salesforce platform</w:t>
-      </w:r>
-      <w:r>
-        <w:rPr>
-          <w:rFonts w:ascii="Arial" w:hAnsi="Arial" w:cs="Arial"/>
-          <w:bCs/>
-          <w:sz w:val="20"/>
-          <w:szCs w:val="20"/>
-        </w:rPr>
-        <w:t>.</w:t>
-      </w:r>
-    </w:p>
-    <w:p>
-      <w:pPr>
-        <w:numPr>
-          <w:ilvl w:val="0"/>
-          <w:numId w:val="12"/>
-        </w:numPr>
-        <w:ind w:hanging="540"/>
-        <w:rPr>
-          <w:rFonts w:ascii="Arial" w:hAnsi="Arial" w:cs="Arial"/>
-          <w:bCs/>
-          <w:sz w:val="20"/>
-          <w:szCs w:val="20"/>
-        </w:rPr>
-      </w:pPr>
-      <w:r>
-        <w:rPr>
-          <w:rFonts w:ascii="Arial" w:hAnsi="Arial" w:cs="Arial"/>
-          <w:bCs/>
-          <w:sz w:val="20"/>
-          <w:szCs w:val="20"/>
-        </w:rPr>
-        <w:t>Designed transformational technical solutions by working directly with customers and business.</w:t>
-      </w:r>
-    </w:p>
-    <w:p>
-      <w:pPr>
-        <w:numPr>
-          <w:ilvl w:val="0"/>
-          <w:numId w:val="12"/>
-        </w:numPr>
-        <w:ind w:hanging="540"/>
-        <w:rPr>
-          <w:rFonts w:ascii="Arial" w:hAnsi="Arial" w:cs="Arial"/>
-          <w:bCs/>
-          <w:sz w:val="20"/>
-          <w:szCs w:val="20"/>
-        </w:rPr>
-      </w:pPr>
-      <w:r>
-        <w:rPr>
-          <w:rFonts w:ascii="Arial" w:hAnsi="Arial" w:cs="Arial"/>
-          <w:bCs/>
-          <w:sz w:val="20"/>
-          <w:szCs w:val="20"/>
-        </w:rPr>
-        <w:t xml:space="preserve">Led the customization effort </w:t>
-      </w:r>
-      <w:r>
-        <w:rPr>
-          <w:rFonts w:ascii="Arial" w:hAnsi="Arial" w:cs="Arial"/>
-          <w:bCs/>
-          <w:sz w:val="20"/>
-          <w:szCs w:val="20"/>
-        </w:rPr>
-        <w:t xml:space="preserve">and coordinated with consulting firm’s </w:t>
-      </w:r>
-      <w:r>
-        <w:rPr>
-          <w:rFonts w:ascii="Arial" w:hAnsi="Arial" w:cs="Arial"/>
-          <w:bCs/>
-          <w:sz w:val="20"/>
-          <w:szCs w:val="20"/>
-        </w:rPr>
-        <w:t>engineers and analysts</w:t>
+        <w:t>T</w:t>
+      </w:r>
+      <w:r>
+        <w:rPr>
+          <w:rFonts w:ascii="Arial" w:hAnsi="Arial" w:cs="Arial"/>
+          <w:bCs/>
+          <w:sz w:val="20"/>
+          <w:szCs w:val="20"/>
+        </w:rPr>
+        <w:t>ranslated business requirements into well architected solutions</w:t>
+      </w:r>
+      <w:r>
+        <w:rPr>
+          <w:rFonts w:ascii="Arial" w:hAnsi="Arial" w:cs="Arial"/>
+          <w:bCs/>
+          <w:sz w:val="20"/>
+          <w:szCs w:val="20"/>
+        </w:rPr>
+        <w:t xml:space="preserve"> at a major insurance client</w:t>
       </w:r>
       <w:r>
         <w:rPr>
@@ -2793,34 +2255,25 @@
           <w:sz w:val="20"/>
           <w:szCs w:val="20"/>
         </w:rPr>
-        <w:t xml:space="preserve">Established a release process </w:t>
-      </w:r>
-      <w:r>
-        <w:rPr>
-          <w:rFonts w:ascii="Arial" w:hAnsi="Arial" w:cs="Arial"/>
-          <w:bCs/>
-          <w:sz w:val="20"/>
-          <w:szCs w:val="20"/>
-        </w:rPr>
-        <w:t xml:space="preserve">with Center of Excellence (COE) </w:t>
-      </w:r>
-      <w:r>
-        <w:rPr>
-          <w:rFonts w:ascii="Arial" w:hAnsi="Arial" w:cs="Arial"/>
-          <w:bCs/>
-          <w:sz w:val="20"/>
-          <w:szCs w:val="20"/>
-        </w:rPr>
-        <w:t>for Salesforce ecosystem</w:t>
-      </w:r>
-      <w:r>
-        <w:rPr>
-          <w:rFonts w:ascii="Arial" w:hAnsi="Arial" w:cs="Arial"/>
-          <w:bCs/>
-          <w:sz w:val="20"/>
-          <w:szCs w:val="20"/>
-        </w:rPr>
-        <w:t xml:space="preserve"> and managed monthly releases</w:t>
+        <w:t>Collaborated with the project management team to communicate technical issues and dr</w:t>
+      </w:r>
+      <w:r>
+        <w:rPr>
+          <w:rFonts w:ascii="Arial" w:hAnsi="Arial" w:cs="Arial"/>
+          <w:bCs/>
+          <w:sz w:val="20"/>
+          <w:szCs w:val="20"/>
+        </w:rPr>
+        <w:t>ove</w:t>
+      </w:r>
+      <w:r>
+        <w:rPr>
+          <w:rFonts w:ascii="Arial" w:hAnsi="Arial" w:cs="Arial"/>
+          <w:bCs/>
+          <w:sz w:val="20"/>
+          <w:szCs w:val="20"/>
+        </w:rPr>
+        <w:t xml:space="preserve"> timely resolutions</w:t>
       </w:r>
       <w:r>
         <w:rPr>
@@ -2830,6 +2283,63 @@
           <w:szCs w:val="20"/>
         </w:rPr>
         <w:t>.</w:t>
+      </w:r>
+    </w:p>
+    <w:p>
+      <w:pPr>
+        <w:numPr>
+          <w:ilvl w:val="0"/>
+          <w:numId w:val="12"/>
+        </w:numPr>
+        <w:ind w:left="720" w:hanging="180"/>
+        <w:rPr>
+          <w:rFonts w:ascii="Arial" w:hAnsi="Arial" w:cs="Arial"/>
+          <w:bCs/>
+          <w:sz w:val="20"/>
+          <w:szCs w:val="20"/>
+        </w:rPr>
+      </w:pPr>
+      <w:r>
+        <w:rPr>
+          <w:rFonts w:ascii="Arial" w:hAnsi="Arial" w:cs="Arial"/>
+          <w:bCs/>
+          <w:sz w:val="20"/>
+          <w:szCs w:val="20"/>
+        </w:rPr>
+        <w:t>Distributed development tasks to team members and mentored developers</w:t>
+      </w:r>
+      <w:r>
+        <w:rPr>
+          <w:rFonts w:ascii="Arial" w:hAnsi="Arial" w:cs="Arial"/>
+          <w:bCs/>
+          <w:sz w:val="20"/>
+          <w:szCs w:val="20"/>
+        </w:rPr>
+        <w:t>.</w:t>
+      </w:r>
+    </w:p>
+    <w:p>
+      <w:pPr>
+        <w:numPr>
+          <w:ilvl w:val="0"/>
+          <w:numId w:val="12"/>
+        </w:numPr>
+        <w:ind w:left="720" w:hanging="180"/>
+        <w:rPr>
+          <w:rFonts w:ascii="Arial" w:hAnsi="Arial" w:cs="Arial"/>
+          <w:bCs/>
+          <w:sz w:val="20"/>
+          <w:szCs w:val="20"/>
+        </w:rPr>
+      </w:pPr>
+      <w:r>
+        <w:rPr>
+          <w:rFonts w:ascii="Arial" w:hAnsi="Arial" w:cs="Arial"/>
+          <w:bCs/>
+          <w:sz w:val="20"/>
+          <w:szCs w:val="20"/>
+        </w:rPr>
+        <w:t>Conducted code reviews to ensure code quality is at the highest level possible.</w:t>
       </w:r>
     </w:p>
     <w:p>
@@ -2891,16 +2401,18 @@
                 <w:szCs w:val="20"/>
               </w:rPr>
             </w:pPr>
-            <w:r>
-              <w:rPr>
-                <w:rFonts w:ascii="Arial" w:hAnsi="Arial" w:cs="Arial"/>
-                <w:b/>
-                <w:bCs/>
-                <w:sz w:val="20"/>
-                <w:szCs w:val="20"/>
-              </w:rPr>
-              <w:t>Slalom Consulting</w:t>
-            </w:r>
+            <w:proofErr w:type="spellStart"/>
+            <w:r>
+              <w:rPr>
+                <w:rFonts w:ascii="Arial" w:hAnsi="Arial" w:cs="Arial"/>
+                <w:b/>
+                <w:bCs/>
+                <w:sz w:val="20"/>
+                <w:szCs w:val="20"/>
+              </w:rPr>
+              <w:t>CapGemini</w:t>
+            </w:r>
+            <w:proofErr w:type="spellEnd"/>
             <w:r>
               <w:rPr>
                 <w:rFonts w:ascii="Arial" w:hAnsi="Arial" w:cs="Arial"/>
@@ -2919,17 +2431,7 @@
                 <w:sz w:val="20"/>
                 <w:szCs w:val="20"/>
               </w:rPr>
-              <w:t>Dallas</w:t>
-            </w:r>
-            <w:r>
-              <w:rPr>
-                <w:rFonts w:ascii="Arial" w:hAnsi="Arial" w:cs="Arial"/>
-                <w:b/>
-                <w:bCs/>
-                <w:sz w:val="20"/>
-                <w:szCs w:val="20"/>
-              </w:rPr>
-              <w:t>, TX</w:t>
+              <w:t>Boston, MA</w:t>
             </w:r>
           </w:p>
         </w:tc>
@@ -2957,37 +2459,47 @@
                 <w:sz w:val="20"/>
                 <w:szCs w:val="20"/>
               </w:rPr>
-              <w:t>July</w:t>
-            </w:r>
-            <w:r>
-              <w:rPr>
-                <w:rFonts w:ascii="Arial" w:hAnsi="Arial" w:cs="Arial"/>
-                <w:b/>
-                <w:bCs/>
-                <w:sz w:val="20"/>
-                <w:szCs w:val="20"/>
-              </w:rPr>
-              <w:t xml:space="preserve"> </w:t>
-            </w:r>
-            <w:r>
-              <w:rPr>
-                <w:rFonts w:ascii="Arial" w:hAnsi="Arial" w:cs="Arial"/>
-                <w:b/>
-                <w:bCs/>
-                <w:sz w:val="20"/>
-                <w:szCs w:val="20"/>
-              </w:rPr>
-              <w:t xml:space="preserve">2017 to </w:t>
-            </w:r>
-            <w:r>
-              <w:rPr>
-                <w:rFonts w:ascii="Arial" w:hAnsi="Arial" w:cs="Arial"/>
-                <w:b/>
-                <w:bCs/>
-                <w:sz w:val="20"/>
-                <w:szCs w:val="20"/>
-              </w:rPr>
-              <w:t>Oct 2017</w:t>
+              <w:t>Oct 201</w:t>
+            </w:r>
+            <w:r>
+              <w:rPr>
+                <w:rFonts w:ascii="Arial" w:hAnsi="Arial" w:cs="Arial"/>
+                <w:b/>
+                <w:bCs/>
+                <w:sz w:val="20"/>
+                <w:szCs w:val="20"/>
+              </w:rPr>
+              <w:t>9</w:t>
+            </w:r>
+            <w:r>
+              <w:rPr>
+                <w:rFonts w:ascii="Arial" w:hAnsi="Arial" w:cs="Arial"/>
+                <w:b/>
+                <w:bCs/>
+                <w:sz w:val="20"/>
+                <w:szCs w:val="20"/>
+              </w:rPr>
+              <w:t xml:space="preserve"> to </w:t>
+            </w:r>
+            <w:r>
+              <w:rPr>
+                <w:rFonts w:ascii="Arial" w:hAnsi="Arial" w:cs="Arial"/>
+                <w:b/>
+                <w:bCs/>
+                <w:sz w:val="20"/>
+                <w:szCs w:val="20"/>
+              </w:rPr>
+              <w:t xml:space="preserve">May </w:t>
+            </w:r>
+            <w:r>
+              <w:rPr>
+                <w:rFonts w:ascii="Arial" w:hAnsi="Arial" w:cs="Arial"/>
+                <w:b/>
+                <w:bCs/>
+                <w:sz w:val="20"/>
+                <w:szCs w:val="20"/>
+              </w:rPr>
+              <w:t>2020</w:t>
             </w:r>
           </w:p>
         </w:tc>
@@ -2996,31 +2508,511 @@
     <w:p>
       <w:pPr>
         <w:ind w:left="360"/>
+        <w:rPr>
+          <w:rFonts w:ascii="Arial" w:hAnsi="Arial" w:cs="Arial"/>
+          <w:bCs/>
+          <w:sz w:val="20"/>
+          <w:szCs w:val="20"/>
+        </w:rPr>
+      </w:pPr>
+      <w:r>
+        <w:rPr>
+          <w:rFonts w:ascii="Arial" w:hAnsi="Arial" w:cs="Arial"/>
+          <w:bCs/>
+          <w:sz w:val="20"/>
+          <w:szCs w:val="20"/>
+        </w:rPr>
+        <w:t xml:space="preserve">Salesforce Technical </w:t>
+      </w:r>
+      <w:r>
+        <w:rPr>
+          <w:rFonts w:ascii="Arial" w:hAnsi="Arial" w:cs="Arial"/>
+          <w:bCs/>
+          <w:sz w:val="20"/>
+          <w:szCs w:val="20"/>
+        </w:rPr>
+        <w:t>Architect</w:t>
+      </w:r>
+      <w:r>
+        <w:rPr>
+          <w:rFonts w:ascii="Arial" w:hAnsi="Arial" w:cs="Arial"/>
+          <w:bCs/>
+          <w:sz w:val="20"/>
+          <w:szCs w:val="20"/>
+        </w:rPr>
+        <w:br/>
+      </w:r>
+    </w:p>
+    <w:p>
+      <w:pPr>
+        <w:numPr>
+          <w:ilvl w:val="0"/>
+          <w:numId w:val="12"/>
+        </w:numPr>
+        <w:ind w:left="720" w:hanging="180"/>
+        <w:rPr>
+          <w:rFonts w:ascii="Arial" w:hAnsi="Arial" w:cs="Arial"/>
+          <w:bCs/>
+          <w:sz w:val="20"/>
+          <w:szCs w:val="20"/>
+        </w:rPr>
+      </w:pPr>
+      <w:r>
+        <w:rPr>
+          <w:rFonts w:ascii="Arial" w:hAnsi="Arial" w:cs="Arial"/>
+          <w:bCs/>
+          <w:sz w:val="20"/>
+          <w:szCs w:val="20"/>
+        </w:rPr>
+        <w:t>Presented technical alternatives and recommendations aligned with the client’s business and technology requirements.</w:t>
+      </w:r>
+    </w:p>
+    <w:p>
+      <w:pPr>
+        <w:numPr>
+          <w:ilvl w:val="0"/>
+          <w:numId w:val="12"/>
+        </w:numPr>
+        <w:ind w:left="720" w:hanging="180"/>
+        <w:rPr>
+          <w:rFonts w:ascii="Arial" w:hAnsi="Arial" w:cs="Arial"/>
+          <w:bCs/>
+          <w:sz w:val="20"/>
+          <w:szCs w:val="20"/>
+        </w:rPr>
+      </w:pPr>
+      <w:r>
+        <w:rPr>
+          <w:rFonts w:ascii="Arial" w:hAnsi="Arial" w:cs="Arial"/>
+          <w:bCs/>
+          <w:sz w:val="20"/>
+          <w:szCs w:val="20"/>
+        </w:rPr>
+        <w:lastRenderedPageBreak/>
+        <w:t xml:space="preserve">Interacted with Business, </w:t>
+      </w:r>
+      <w:r>
+        <w:rPr>
+          <w:rFonts w:ascii="Arial" w:hAnsi="Arial" w:cs="Arial"/>
+          <w:bCs/>
+          <w:sz w:val="20"/>
+          <w:szCs w:val="20"/>
+        </w:rPr>
+        <w:t>Project,</w:t>
+      </w:r>
+      <w:r>
+        <w:rPr>
+          <w:rFonts w:ascii="Arial" w:hAnsi="Arial" w:cs="Arial"/>
+          <w:bCs/>
+          <w:sz w:val="20"/>
+          <w:szCs w:val="20"/>
+        </w:rPr>
+        <w:t xml:space="preserve"> and Integration teams to deliver complete technical solutions</w:t>
+      </w:r>
+      <w:r>
+        <w:rPr>
+          <w:rFonts w:ascii="Arial" w:hAnsi="Arial" w:cs="Arial"/>
+          <w:bCs/>
+          <w:sz w:val="20"/>
+          <w:szCs w:val="20"/>
+        </w:rPr>
+        <w:t>.</w:t>
+      </w:r>
+    </w:p>
+    <w:p>
+      <w:pPr>
+        <w:numPr>
+          <w:ilvl w:val="0"/>
+          <w:numId w:val="12"/>
+        </w:numPr>
+        <w:ind w:left="720" w:hanging="180"/>
+        <w:rPr>
+          <w:rFonts w:ascii="Arial" w:hAnsi="Arial" w:cs="Arial"/>
+          <w:bCs/>
+          <w:sz w:val="20"/>
+          <w:szCs w:val="20"/>
+        </w:rPr>
+      </w:pPr>
+      <w:r>
+        <w:rPr>
+          <w:rFonts w:ascii="Arial" w:hAnsi="Arial" w:cs="Arial"/>
+          <w:bCs/>
+          <w:sz w:val="20"/>
+          <w:szCs w:val="20"/>
+        </w:rPr>
+        <w:t xml:space="preserve">Provided technical expertise to </w:t>
+      </w:r>
+      <w:r>
+        <w:rPr>
+          <w:rFonts w:ascii="Arial" w:hAnsi="Arial" w:cs="Arial"/>
+          <w:bCs/>
+          <w:sz w:val="20"/>
+          <w:szCs w:val="20"/>
+        </w:rPr>
+        <w:t xml:space="preserve">on-going projects to improve </w:t>
+      </w:r>
+      <w:r>
+        <w:rPr>
+          <w:rFonts w:ascii="Arial" w:hAnsi="Arial" w:cs="Arial"/>
+          <w:bCs/>
+          <w:sz w:val="20"/>
+          <w:szCs w:val="20"/>
+        </w:rPr>
+        <w:t xml:space="preserve">design and </w:t>
+      </w:r>
+      <w:r>
+        <w:rPr>
+          <w:rFonts w:ascii="Arial" w:hAnsi="Arial" w:cs="Arial"/>
+          <w:bCs/>
+          <w:sz w:val="20"/>
+          <w:szCs w:val="20"/>
+        </w:rPr>
+        <w:t xml:space="preserve">mitigate </w:t>
+      </w:r>
+      <w:r>
+        <w:rPr>
+          <w:rFonts w:ascii="Arial" w:hAnsi="Arial" w:cs="Arial"/>
+          <w:bCs/>
+          <w:sz w:val="20"/>
+          <w:szCs w:val="20"/>
+        </w:rPr>
+        <w:t>architectural issues.</w:t>
+      </w:r>
+    </w:p>
+    <w:p>
+      <w:pPr>
+        <w:numPr>
+          <w:ilvl w:val="0"/>
+          <w:numId w:val="12"/>
+        </w:numPr>
+        <w:ind w:left="720" w:hanging="180"/>
+        <w:rPr>
+          <w:rFonts w:ascii="Arial" w:hAnsi="Arial" w:cs="Arial"/>
+          <w:bCs/>
+          <w:sz w:val="20"/>
+          <w:szCs w:val="20"/>
+        </w:rPr>
+      </w:pPr>
+      <w:r>
+        <w:rPr>
+          <w:rFonts w:ascii="Arial" w:hAnsi="Arial" w:cs="Arial"/>
+          <w:bCs/>
+          <w:sz w:val="20"/>
+          <w:szCs w:val="20"/>
+        </w:rPr>
+        <w:t>Mentored</w:t>
+      </w:r>
+      <w:r>
+        <w:rPr>
+          <w:rFonts w:ascii="Arial" w:hAnsi="Arial" w:cs="Arial"/>
+          <w:bCs/>
+          <w:sz w:val="20"/>
+          <w:szCs w:val="20"/>
+        </w:rPr>
+        <w:t xml:space="preserve"> technical offshore team and guid</w:t>
+      </w:r>
+      <w:r>
+        <w:rPr>
+          <w:rFonts w:ascii="Arial" w:hAnsi="Arial" w:cs="Arial"/>
+          <w:bCs/>
+          <w:sz w:val="20"/>
+          <w:szCs w:val="20"/>
+        </w:rPr>
+        <w:t>ed</w:t>
+      </w:r>
+      <w:r>
+        <w:rPr>
+          <w:rFonts w:ascii="Arial" w:hAnsi="Arial" w:cs="Arial"/>
+          <w:bCs/>
+          <w:sz w:val="20"/>
+          <w:szCs w:val="20"/>
+        </w:rPr>
+        <w:t xml:space="preserve"> them on </w:t>
+      </w:r>
+      <w:r>
+        <w:rPr>
+          <w:rFonts w:ascii="Arial" w:hAnsi="Arial" w:cs="Arial"/>
+          <w:bCs/>
+          <w:sz w:val="20"/>
+          <w:szCs w:val="20"/>
+        </w:rPr>
+        <w:t>development and implementation</w:t>
+      </w:r>
+      <w:r>
+        <w:rPr>
+          <w:rFonts w:ascii="Arial" w:hAnsi="Arial" w:cs="Arial"/>
+          <w:bCs/>
+          <w:sz w:val="20"/>
+          <w:szCs w:val="20"/>
+        </w:rPr>
+        <w:t>.</w:t>
+      </w:r>
+    </w:p>
+    <w:p>
+      <w:pPr>
+        <w:numPr>
+          <w:ilvl w:val="0"/>
+          <w:numId w:val="12"/>
+        </w:numPr>
+        <w:ind w:left="720" w:hanging="180"/>
+        <w:rPr>
+          <w:rFonts w:ascii="Arial" w:hAnsi="Arial" w:cs="Arial"/>
+          <w:bCs/>
+          <w:sz w:val="20"/>
+          <w:szCs w:val="20"/>
+        </w:rPr>
+      </w:pPr>
+      <w:r>
+        <w:rPr>
+          <w:rFonts w:ascii="Arial" w:hAnsi="Arial" w:cs="Arial"/>
+          <w:bCs/>
+          <w:sz w:val="20"/>
+          <w:szCs w:val="20"/>
+        </w:rPr>
+        <w:t xml:space="preserve">Contributed to project estimating, </w:t>
+      </w:r>
+      <w:proofErr w:type="gramStart"/>
+      <w:r>
+        <w:rPr>
+          <w:rFonts w:ascii="Arial" w:hAnsi="Arial" w:cs="Arial"/>
+          <w:bCs/>
+          <w:sz w:val="20"/>
+          <w:szCs w:val="20"/>
+        </w:rPr>
+        <w:t>planning</w:t>
+      </w:r>
+      <w:proofErr w:type="gramEnd"/>
+      <w:r>
+        <w:rPr>
+          <w:rFonts w:ascii="Arial" w:hAnsi="Arial" w:cs="Arial"/>
+          <w:bCs/>
+          <w:sz w:val="20"/>
+          <w:szCs w:val="20"/>
+        </w:rPr>
+        <w:t xml:space="preserve"> and staffing activities</w:t>
+      </w:r>
+      <w:r>
+        <w:rPr>
+          <w:rFonts w:ascii="Arial" w:hAnsi="Arial" w:cs="Arial"/>
+          <w:bCs/>
+          <w:sz w:val="20"/>
+          <w:szCs w:val="20"/>
+        </w:rPr>
+        <w:t>.</w:t>
+      </w:r>
+    </w:p>
+    <w:p>
+      <w:pPr>
+        <w:tabs>
+          <w:tab w:val="left" w:pos="916"/>
+          <w:tab w:val="left" w:pos="1832"/>
+          <w:tab w:val="left" w:pos="2748"/>
+          <w:tab w:val="left" w:pos="3664"/>
+          <w:tab w:val="left" w:pos="4580"/>
+          <w:tab w:val="left" w:pos="5496"/>
+          <w:tab w:val="left" w:pos="6412"/>
+          <w:tab w:val="left" w:pos="7328"/>
+          <w:tab w:val="left" w:pos="8244"/>
+          <w:tab w:val="left" w:pos="9160"/>
+          <w:tab w:val="left" w:pos="10076"/>
+          <w:tab w:val="left" w:pos="10992"/>
+          <w:tab w:val="left" w:pos="11908"/>
+          <w:tab w:val="left" w:pos="12824"/>
+          <w:tab w:val="left" w:pos="13740"/>
+          <w:tab w:val="left" w:pos="14656"/>
+        </w:tabs>
+        <w:ind w:left="360"/>
         <w:jc w:val="both"/>
         <w:rPr>
           <w:rFonts w:ascii="Arial" w:hAnsi="Arial" w:cs="Arial"/>
-          <w:bCs/>
-          <w:sz w:val="20"/>
-          <w:szCs w:val="20"/>
-        </w:rPr>
-      </w:pPr>
-      <w:r>
-        <w:rPr>
-          <w:rFonts w:ascii="Arial" w:hAnsi="Arial" w:cs="Arial"/>
-          <w:bCs/>
-          <w:sz w:val="20"/>
-          <w:szCs w:val="20"/>
-        </w:rPr>
-        <w:t xml:space="preserve">Contractor </w:t>
-      </w:r>
-      <w:r>
-        <w:rPr>
-          <w:rFonts w:ascii="Arial" w:hAnsi="Arial" w:cs="Arial"/>
-          <w:bCs/>
-          <w:sz w:val="20"/>
-          <w:szCs w:val="20"/>
-        </w:rPr>
-        <w:t>–</w:t>
+          <w:b/>
+          <w:bCs/>
+          <w:smallCaps/>
+          <w:color w:val="000000"/>
+          <w:sz w:val="20"/>
+          <w:szCs w:val="20"/>
+        </w:rPr>
+      </w:pPr>
+    </w:p>
+    <w:tbl>
+      <w:tblPr>
+        <w:tblW w:w="9828" w:type="dxa"/>
+        <w:tblInd w:w="360" w:type="dxa"/>
+        <w:tblLook w:val="04A0" w:firstRow="1" w:lastRow="0" w:firstColumn="1" w:lastColumn="0" w:noHBand="0" w:noVBand="1"/>
+      </w:tblPr>
+      <w:tblGrid>
+        <w:gridCol w:w="5144"/>
+        <w:gridCol w:w="4684"/>
+      </w:tblGrid>
+      <w:tr>
+        <w:tc>
+          <w:tcPr>
+            <w:tcW w:w="5144" w:type="dxa"/>
+            <w:shd w:val="clear" w:color="auto" w:fill="FFE599"/>
+          </w:tcPr>
+          <w:p>
+            <w:pPr>
+              <w:rPr>
+                <w:rFonts w:ascii="Arial" w:hAnsi="Arial" w:cs="Arial"/>
+                <w:b/>
+                <w:bCs/>
+                <w:sz w:val="20"/>
+                <w:szCs w:val="20"/>
+              </w:rPr>
+            </w:pPr>
+            <w:r>
+              <w:rPr>
+                <w:rFonts w:ascii="Arial" w:hAnsi="Arial" w:cs="Arial"/>
+                <w:b/>
+                <w:bCs/>
+                <w:sz w:val="20"/>
+                <w:szCs w:val="20"/>
+              </w:rPr>
+              <w:t>Texas Capital Bank</w:t>
+            </w:r>
+            <w:r>
+              <w:rPr>
+                <w:rFonts w:ascii="Arial" w:hAnsi="Arial" w:cs="Arial"/>
+                <w:b/>
+                <w:bCs/>
+                <w:sz w:val="20"/>
+                <w:szCs w:val="20"/>
+              </w:rPr>
+              <w:t xml:space="preserve">, </w:t>
+            </w:r>
+            <w:r>
+              <w:rPr>
+                <w:rFonts w:ascii="Arial" w:hAnsi="Arial" w:cs="Arial"/>
+                <w:b/>
+                <w:bCs/>
+                <w:sz w:val="20"/>
+                <w:szCs w:val="20"/>
+              </w:rPr>
+              <w:t>Richardson</w:t>
+            </w:r>
+            <w:r>
+              <w:rPr>
+                <w:rFonts w:ascii="Arial" w:hAnsi="Arial" w:cs="Arial"/>
+                <w:b/>
+                <w:bCs/>
+                <w:sz w:val="20"/>
+                <w:szCs w:val="20"/>
+              </w:rPr>
+              <w:t>, TX</w:t>
+            </w:r>
+          </w:p>
+        </w:tc>
+        <w:tc>
+          <w:tcPr>
+            <w:tcW w:w="4684" w:type="dxa"/>
+            <w:shd w:val="clear" w:color="auto" w:fill="FFE599"/>
+          </w:tcPr>
+          <w:p>
+            <w:pPr>
+              <w:jc w:val="right"/>
+              <w:rPr>
+                <w:rFonts w:ascii="Arial" w:hAnsi="Arial" w:cs="Arial"/>
+                <w:b/>
+                <w:bCs/>
+                <w:sz w:val="20"/>
+                <w:szCs w:val="20"/>
+              </w:rPr>
+            </w:pPr>
+            <w:r>
+              <w:rPr>
+                <w:rFonts w:ascii="Arial" w:hAnsi="Arial" w:cs="Arial"/>
+                <w:b/>
+                <w:bCs/>
+                <w:sz w:val="20"/>
+                <w:szCs w:val="20"/>
+              </w:rPr>
+              <w:t>Oct</w:t>
+            </w:r>
+            <w:r>
+              <w:rPr>
+                <w:rFonts w:ascii="Arial" w:hAnsi="Arial" w:cs="Arial"/>
+                <w:b/>
+                <w:bCs/>
+                <w:sz w:val="20"/>
+                <w:szCs w:val="20"/>
+              </w:rPr>
+              <w:t xml:space="preserve"> 2017</w:t>
+            </w:r>
+            <w:r>
+              <w:rPr>
+                <w:rFonts w:ascii="Arial" w:hAnsi="Arial" w:cs="Arial"/>
+                <w:b/>
+                <w:bCs/>
+                <w:sz w:val="20"/>
+                <w:szCs w:val="20"/>
+              </w:rPr>
+              <w:t xml:space="preserve"> to </w:t>
+            </w:r>
+            <w:r>
+              <w:rPr>
+                <w:rFonts w:ascii="Arial" w:hAnsi="Arial" w:cs="Arial"/>
+                <w:b/>
+                <w:bCs/>
+                <w:sz w:val="20"/>
+                <w:szCs w:val="20"/>
+              </w:rPr>
+              <w:t>Oct 2019</w:t>
+            </w:r>
+          </w:p>
+        </w:tc>
+      </w:tr>
+    </w:tbl>
+    <w:p>
+      <w:pPr>
+        <w:ind w:left="360"/>
+        <w:rPr>
+          <w:rFonts w:ascii="Arial" w:hAnsi="Arial" w:cs="Arial"/>
+          <w:bCs/>
+          <w:sz w:val="20"/>
+          <w:szCs w:val="20"/>
+        </w:rPr>
+      </w:pPr>
+      <w:r>
+        <w:rPr>
+          <w:rFonts w:ascii="Arial" w:hAnsi="Arial" w:cs="Arial"/>
+          <w:bCs/>
+          <w:sz w:val="20"/>
+          <w:szCs w:val="20"/>
+        </w:rPr>
+        <w:t>Technical Architect/Sr. Developer/Release Engineer</w:t>
+      </w:r>
+      <w:r>
+        <w:rPr>
+          <w:rFonts w:ascii="Arial" w:hAnsi="Arial" w:cs="Arial"/>
+          <w:bCs/>
+          <w:sz w:val="20"/>
+          <w:szCs w:val="20"/>
+        </w:rPr>
+        <w:br/>
+      </w:r>
+    </w:p>
+    <w:p>
+      <w:pPr>
+        <w:numPr>
+          <w:ilvl w:val="0"/>
+          <w:numId w:val="12"/>
+        </w:numPr>
+        <w:ind w:left="720" w:hanging="180"/>
+        <w:rPr>
+          <w:rFonts w:ascii="Arial" w:hAnsi="Arial" w:cs="Arial"/>
+          <w:bCs/>
+          <w:sz w:val="20"/>
+          <w:szCs w:val="20"/>
+        </w:rPr>
+      </w:pPr>
+      <w:r>
+        <w:rPr>
+          <w:rFonts w:ascii="Arial" w:hAnsi="Arial" w:cs="Arial"/>
+          <w:bCs/>
+          <w:sz w:val="20"/>
+          <w:szCs w:val="20"/>
+        </w:rPr>
+        <w:t>Implemented</w:t>
       </w:r>
       <w:r>
         <w:rPr>
@@ -3038,6 +3030,379 @@
           <w:sz w:val="20"/>
           <w:szCs w:val="20"/>
         </w:rPr>
+        <w:t>the</w:t>
+      </w:r>
+      <w:r>
+        <w:rPr>
+          <w:rFonts w:ascii="Arial" w:hAnsi="Arial" w:cs="Arial"/>
+          <w:bCs/>
+          <w:sz w:val="20"/>
+          <w:szCs w:val="20"/>
+        </w:rPr>
+        <w:t xml:space="preserve"> flagship purchase </w:t>
+      </w:r>
+      <w:proofErr w:type="spellStart"/>
+      <w:r>
+        <w:rPr>
+          <w:rFonts w:ascii="Arial" w:hAnsi="Arial" w:cs="Arial"/>
+          <w:bCs/>
+          <w:sz w:val="20"/>
+          <w:szCs w:val="20"/>
+        </w:rPr>
+        <w:t>nCino</w:t>
+      </w:r>
+      <w:proofErr w:type="spellEnd"/>
+      <w:r>
+        <w:rPr>
+          <w:rFonts w:ascii="Arial" w:hAnsi="Arial" w:cs="Arial"/>
+          <w:bCs/>
+          <w:sz w:val="20"/>
+          <w:szCs w:val="20"/>
+        </w:rPr>
+        <w:t xml:space="preserve"> – bank operating system on Salesforce platform</w:t>
+      </w:r>
+      <w:r>
+        <w:rPr>
+          <w:rFonts w:ascii="Arial" w:hAnsi="Arial" w:cs="Arial"/>
+          <w:bCs/>
+          <w:sz w:val="20"/>
+          <w:szCs w:val="20"/>
+        </w:rPr>
+        <w:t>.</w:t>
+      </w:r>
+    </w:p>
+    <w:p>
+      <w:pPr>
+        <w:numPr>
+          <w:ilvl w:val="0"/>
+          <w:numId w:val="12"/>
+        </w:numPr>
+        <w:ind w:hanging="540"/>
+        <w:rPr>
+          <w:rFonts w:ascii="Arial" w:hAnsi="Arial" w:cs="Arial"/>
+          <w:bCs/>
+          <w:sz w:val="20"/>
+          <w:szCs w:val="20"/>
+        </w:rPr>
+      </w:pPr>
+      <w:r>
+        <w:rPr>
+          <w:rFonts w:ascii="Arial" w:hAnsi="Arial" w:cs="Arial"/>
+          <w:bCs/>
+          <w:sz w:val="20"/>
+          <w:szCs w:val="20"/>
+        </w:rPr>
+        <w:t>Designed transformational technical solutions by working directly with customers and business.</w:t>
+      </w:r>
+    </w:p>
+    <w:p>
+      <w:pPr>
+        <w:numPr>
+          <w:ilvl w:val="0"/>
+          <w:numId w:val="12"/>
+        </w:numPr>
+        <w:ind w:hanging="540"/>
+        <w:rPr>
+          <w:rFonts w:ascii="Arial" w:hAnsi="Arial" w:cs="Arial"/>
+          <w:bCs/>
+          <w:sz w:val="20"/>
+          <w:szCs w:val="20"/>
+        </w:rPr>
+      </w:pPr>
+      <w:r>
+        <w:rPr>
+          <w:rFonts w:ascii="Arial" w:hAnsi="Arial" w:cs="Arial"/>
+          <w:bCs/>
+          <w:sz w:val="20"/>
+          <w:szCs w:val="20"/>
+        </w:rPr>
+        <w:t xml:space="preserve">Led the customization effort </w:t>
+      </w:r>
+      <w:r>
+        <w:rPr>
+          <w:rFonts w:ascii="Arial" w:hAnsi="Arial" w:cs="Arial"/>
+          <w:bCs/>
+          <w:sz w:val="20"/>
+          <w:szCs w:val="20"/>
+        </w:rPr>
+        <w:t xml:space="preserve">and coordinated with consulting firm’s </w:t>
+      </w:r>
+      <w:r>
+        <w:rPr>
+          <w:rFonts w:ascii="Arial" w:hAnsi="Arial" w:cs="Arial"/>
+          <w:bCs/>
+          <w:sz w:val="20"/>
+          <w:szCs w:val="20"/>
+        </w:rPr>
+        <w:t>engineers and analysts</w:t>
+      </w:r>
+      <w:r>
+        <w:rPr>
+          <w:rFonts w:ascii="Arial" w:hAnsi="Arial" w:cs="Arial"/>
+          <w:bCs/>
+          <w:sz w:val="20"/>
+          <w:szCs w:val="20"/>
+        </w:rPr>
+        <w:t>.</w:t>
+      </w:r>
+    </w:p>
+    <w:p>
+      <w:pPr>
+        <w:numPr>
+          <w:ilvl w:val="0"/>
+          <w:numId w:val="12"/>
+        </w:numPr>
+        <w:ind w:left="720" w:hanging="180"/>
+        <w:rPr>
+          <w:rFonts w:ascii="Arial" w:hAnsi="Arial" w:cs="Arial"/>
+          <w:bCs/>
+          <w:sz w:val="20"/>
+          <w:szCs w:val="20"/>
+        </w:rPr>
+      </w:pPr>
+      <w:r>
+        <w:rPr>
+          <w:rFonts w:ascii="Arial" w:hAnsi="Arial" w:cs="Arial"/>
+          <w:bCs/>
+          <w:sz w:val="20"/>
+          <w:szCs w:val="20"/>
+        </w:rPr>
+        <w:t xml:space="preserve">Established a release process </w:t>
+      </w:r>
+      <w:r>
+        <w:rPr>
+          <w:rFonts w:ascii="Arial" w:hAnsi="Arial" w:cs="Arial"/>
+          <w:bCs/>
+          <w:sz w:val="20"/>
+          <w:szCs w:val="20"/>
+        </w:rPr>
+        <w:t xml:space="preserve">with Center of Excellence (COE) </w:t>
+      </w:r>
+      <w:r>
+        <w:rPr>
+          <w:rFonts w:ascii="Arial" w:hAnsi="Arial" w:cs="Arial"/>
+          <w:bCs/>
+          <w:sz w:val="20"/>
+          <w:szCs w:val="20"/>
+        </w:rPr>
+        <w:t>for Salesforce ecosystem</w:t>
+      </w:r>
+      <w:r>
+        <w:rPr>
+          <w:rFonts w:ascii="Arial" w:hAnsi="Arial" w:cs="Arial"/>
+          <w:bCs/>
+          <w:sz w:val="20"/>
+          <w:szCs w:val="20"/>
+        </w:rPr>
+        <w:t xml:space="preserve"> and managed monthly releases</w:t>
+      </w:r>
+      <w:r>
+        <w:rPr>
+          <w:rFonts w:ascii="Arial" w:hAnsi="Arial" w:cs="Arial"/>
+          <w:bCs/>
+          <w:sz w:val="20"/>
+          <w:szCs w:val="20"/>
+        </w:rPr>
+        <w:t>.</w:t>
+      </w:r>
+    </w:p>
+    <w:p>
+      <w:pPr>
+        <w:tabs>
+          <w:tab w:val="left" w:pos="916"/>
+          <w:tab w:val="left" w:pos="1832"/>
+          <w:tab w:val="left" w:pos="2748"/>
+          <w:tab w:val="left" w:pos="3664"/>
+          <w:tab w:val="left" w:pos="4580"/>
+          <w:tab w:val="left" w:pos="5496"/>
+          <w:tab w:val="left" w:pos="6412"/>
+          <w:tab w:val="left" w:pos="7328"/>
+          <w:tab w:val="left" w:pos="8244"/>
+          <w:tab w:val="left" w:pos="9160"/>
+          <w:tab w:val="left" w:pos="10076"/>
+          <w:tab w:val="left" w:pos="10992"/>
+          <w:tab w:val="left" w:pos="11908"/>
+          <w:tab w:val="left" w:pos="12824"/>
+          <w:tab w:val="left" w:pos="13740"/>
+          <w:tab w:val="left" w:pos="14656"/>
+        </w:tabs>
+        <w:ind w:left="360"/>
+        <w:jc w:val="both"/>
+        <w:rPr>
+          <w:rFonts w:ascii="Arial" w:hAnsi="Arial" w:cs="Arial"/>
+          <w:b/>
+          <w:bCs/>
+          <w:smallCaps/>
+          <w:color w:val="000000"/>
+          <w:sz w:val="20"/>
+          <w:szCs w:val="20"/>
+        </w:rPr>
+      </w:pPr>
+    </w:p>
+    <w:tbl>
+      <w:tblPr>
+        <w:tblW w:w="9828" w:type="dxa"/>
+        <w:tblInd w:w="360" w:type="dxa"/>
+        <w:tblLook w:val="04A0" w:firstRow="1" w:lastRow="0" w:firstColumn="1" w:lastColumn="0" w:noHBand="0" w:noVBand="1"/>
+      </w:tblPr>
+      <w:tblGrid>
+        <w:gridCol w:w="5144"/>
+        <w:gridCol w:w="4684"/>
+      </w:tblGrid>
+      <w:tr>
+        <w:tc>
+          <w:tcPr>
+            <w:tcW w:w="5144" w:type="dxa"/>
+            <w:shd w:val="clear" w:color="auto" w:fill="FFE599"/>
+          </w:tcPr>
+          <w:p>
+            <w:pPr>
+              <w:rPr>
+                <w:rFonts w:ascii="Arial" w:hAnsi="Arial" w:cs="Arial"/>
+                <w:b/>
+                <w:bCs/>
+                <w:sz w:val="20"/>
+                <w:szCs w:val="20"/>
+              </w:rPr>
+            </w:pPr>
+            <w:r>
+              <w:rPr>
+                <w:rFonts w:ascii="Arial" w:hAnsi="Arial" w:cs="Arial"/>
+                <w:b/>
+                <w:bCs/>
+                <w:sz w:val="20"/>
+                <w:szCs w:val="20"/>
+              </w:rPr>
+              <w:t>Slalom Consulting</w:t>
+            </w:r>
+            <w:r>
+              <w:rPr>
+                <w:rFonts w:ascii="Arial" w:hAnsi="Arial" w:cs="Arial"/>
+                <w:b/>
+                <w:bCs/>
+                <w:sz w:val="20"/>
+                <w:szCs w:val="20"/>
+              </w:rPr>
+              <w:t xml:space="preserve">, </w:t>
+            </w:r>
+            <w:r>
+              <w:rPr>
+                <w:rFonts w:ascii="Arial" w:hAnsi="Arial" w:cs="Arial"/>
+                <w:b/>
+                <w:bCs/>
+                <w:sz w:val="20"/>
+                <w:szCs w:val="20"/>
+              </w:rPr>
+              <w:t>Dallas</w:t>
+            </w:r>
+            <w:r>
+              <w:rPr>
+                <w:rFonts w:ascii="Arial" w:hAnsi="Arial" w:cs="Arial"/>
+                <w:b/>
+                <w:bCs/>
+                <w:sz w:val="20"/>
+                <w:szCs w:val="20"/>
+              </w:rPr>
+              <w:t>, TX</w:t>
+            </w:r>
+          </w:p>
+        </w:tc>
+        <w:tc>
+          <w:tcPr>
+            <w:tcW w:w="4684" w:type="dxa"/>
+            <w:shd w:val="clear" w:color="auto" w:fill="FFE599"/>
+          </w:tcPr>
+          <w:p>
+            <w:pPr>
+              <w:jc w:val="right"/>
+              <w:rPr>
+                <w:rFonts w:ascii="Arial" w:hAnsi="Arial" w:cs="Arial"/>
+                <w:b/>
+                <w:bCs/>
+                <w:sz w:val="20"/>
+                <w:szCs w:val="20"/>
+              </w:rPr>
+            </w:pPr>
+            <w:r>
+              <w:rPr>
+                <w:rFonts w:ascii="Arial" w:hAnsi="Arial" w:cs="Arial"/>
+                <w:b/>
+                <w:bCs/>
+                <w:sz w:val="20"/>
+                <w:szCs w:val="20"/>
+              </w:rPr>
+              <w:t>July</w:t>
+            </w:r>
+            <w:r>
+              <w:rPr>
+                <w:rFonts w:ascii="Arial" w:hAnsi="Arial" w:cs="Arial"/>
+                <w:b/>
+                <w:bCs/>
+                <w:sz w:val="20"/>
+                <w:szCs w:val="20"/>
+              </w:rPr>
+              <w:t xml:space="preserve"> </w:t>
+            </w:r>
+            <w:r>
+              <w:rPr>
+                <w:rFonts w:ascii="Arial" w:hAnsi="Arial" w:cs="Arial"/>
+                <w:b/>
+                <w:bCs/>
+                <w:sz w:val="20"/>
+                <w:szCs w:val="20"/>
+              </w:rPr>
+              <w:t xml:space="preserve">2017 to </w:t>
+            </w:r>
+            <w:r>
+              <w:rPr>
+                <w:rFonts w:ascii="Arial" w:hAnsi="Arial" w:cs="Arial"/>
+                <w:b/>
+                <w:bCs/>
+                <w:sz w:val="20"/>
+                <w:szCs w:val="20"/>
+              </w:rPr>
+              <w:t>Oct 2017</w:t>
+            </w:r>
+          </w:p>
+        </w:tc>
+      </w:tr>
+    </w:tbl>
+    <w:p>
+      <w:pPr>
+        <w:ind w:left="360"/>
+        <w:jc w:val="both"/>
+        <w:rPr>
+          <w:rFonts w:ascii="Arial" w:hAnsi="Arial" w:cs="Arial"/>
+          <w:bCs/>
+          <w:sz w:val="20"/>
+          <w:szCs w:val="20"/>
+        </w:rPr>
+      </w:pPr>
+      <w:r>
+        <w:rPr>
+          <w:rFonts w:ascii="Arial" w:hAnsi="Arial" w:cs="Arial"/>
+          <w:bCs/>
+          <w:sz w:val="20"/>
+          <w:szCs w:val="20"/>
+        </w:rPr>
+        <w:t>Salesforce</w:t>
+      </w:r>
+      <w:r>
+        <w:rPr>
+          <w:rFonts w:ascii="Arial" w:hAnsi="Arial" w:cs="Arial"/>
+          <w:bCs/>
+          <w:sz w:val="20"/>
+          <w:szCs w:val="20"/>
+        </w:rPr>
+        <w:t xml:space="preserve"> </w:t>
+      </w:r>
+      <w:r>
+        <w:rPr>
+          <w:rFonts w:ascii="Arial" w:hAnsi="Arial" w:cs="Arial"/>
+          <w:bCs/>
+          <w:sz w:val="20"/>
+          <w:szCs w:val="20"/>
+        </w:rPr>
         <w:t xml:space="preserve">Technical </w:t>
       </w:r>
       <w:r>
@@ -3047,7 +3412,7 @@
           <w:sz w:val="20"/>
           <w:szCs w:val="20"/>
         </w:rPr>
-        <w:t>Consultant</w:t>
+        <w:t>Architect</w:t>
       </w:r>
     </w:p>
     <w:p>
@@ -3587,8 +3952,18 @@
           <w:sz w:val="20"/>
           <w:szCs w:val="20"/>
         </w:rPr>
-        <w:t>on a day-to-day basis</w:t>
-      </w:r>
+        <w:t xml:space="preserve">on a day-to-day </w:t>
+      </w:r>
+      <w:proofErr w:type="gramStart"/>
+      <w:r>
+        <w:rPr>
+          <w:rFonts w:ascii="Arial" w:hAnsi="Arial" w:cs="Arial"/>
+          <w:sz w:val="20"/>
+          <w:szCs w:val="20"/>
+        </w:rPr>
+        <w:t>basis</w:t>
+      </w:r>
+      <w:proofErr w:type="gramEnd"/>
     </w:p>
     <w:p>
       <w:pPr>
@@ -3642,8 +4017,18 @@
           <w:sz w:val="20"/>
           <w:szCs w:val="20"/>
         </w:rPr>
-        <w:t>experts and business users to develop/validate requirements</w:t>
-      </w:r>
+        <w:t xml:space="preserve">experts and business users to develop/validate </w:t>
+      </w:r>
+      <w:proofErr w:type="gramStart"/>
+      <w:r>
+        <w:rPr>
+          <w:rFonts w:ascii="Arial" w:hAnsi="Arial" w:cs="Arial"/>
+          <w:sz w:val="20"/>
+          <w:szCs w:val="20"/>
+        </w:rPr>
+        <w:t>requirements</w:t>
+      </w:r>
+      <w:proofErr w:type="gramEnd"/>
     </w:p>
     <w:p>
       <w:pPr>
@@ -3665,7 +4050,25 @@
           <w:sz w:val="20"/>
           <w:szCs w:val="20"/>
         </w:rPr>
-        <w:t>Worked on integration with several external applications including CallidusCloud CPQ, Seal, Aria etc.</w:t>
+        <w:t xml:space="preserve">Worked on integration with several external applications including </w:t>
+      </w:r>
+      <w:proofErr w:type="spellStart"/>
+      <w:r>
+        <w:rPr>
+          <w:rFonts w:ascii="Arial" w:hAnsi="Arial" w:cs="Arial"/>
+          <w:sz w:val="20"/>
+          <w:szCs w:val="20"/>
+        </w:rPr>
+        <w:t>CallidusCloud</w:t>
+      </w:r>
+      <w:proofErr w:type="spellEnd"/>
+      <w:r>
+        <w:rPr>
+          <w:rFonts w:ascii="Arial" w:hAnsi="Arial" w:cs="Arial"/>
+          <w:sz w:val="20"/>
+          <w:szCs w:val="20"/>
+        </w:rPr>
+        <w:t xml:space="preserve"> CPQ, Seal, Aria etc.</w:t>
       </w:r>
     </w:p>
     <w:p>
@@ -3969,7 +4372,25 @@
           <w:sz w:val="20"/>
           <w:szCs w:val="20"/>
         </w:rPr>
-        <w:t>It is a flagship product of the company that offers powerfully comprehensive and flexible tax billing, collection and management solution that helps government offices to accurately and fairly apply property taxes across their jurisdiction.</w:t>
+        <w:t xml:space="preserve">It is a flagship product of the company that offers powerfully comprehensive and flexible tax billing, collection and management solution that helps government offices to </w:t>
+      </w:r>
+      <w:proofErr w:type="gramStart"/>
+      <w:r>
+        <w:rPr>
+          <w:rFonts w:ascii="Arial" w:hAnsi="Arial" w:cs="Arial"/>
+          <w:sz w:val="20"/>
+          <w:szCs w:val="20"/>
+        </w:rPr>
+        <w:t>accurately and fairly apply property taxes</w:t>
+      </w:r>
+      <w:proofErr w:type="gramEnd"/>
+      <w:r>
+        <w:rPr>
+          <w:rFonts w:ascii="Arial" w:hAnsi="Arial" w:cs="Arial"/>
+          <w:sz w:val="20"/>
+          <w:szCs w:val="20"/>
+        </w:rPr>
+        <w:t xml:space="preserve"> across their jurisdiction.</w:t>
       </w:r>
       <w:r>
         <w:rPr>
@@ -4197,8 +4618,11 @@
         <w:ind w:left="540"/>
         <w:rPr>
           <w:rFonts w:ascii="Arial" w:hAnsi="Arial" w:cs="Arial"/>
-          <w:sz w:val="20"/>
-          <w:szCs w:val="20"/>
+          <w:b/>
+          <w:bCs/>
+          <w:sz w:val="20"/>
+          <w:szCs w:val="20"/>
+          <w:highlight w:val="lightGray"/>
         </w:rPr>
       </w:pPr>
       <w:r>
@@ -4223,8 +4647,18 @@
           <w:sz w:val="20"/>
           <w:szCs w:val="20"/>
         </w:rPr>
-        <w:t xml:space="preserve"> transaction history, rules</w:t>
-      </w:r>
+        <w:t xml:space="preserve"> transaction history, </w:t>
+      </w:r>
+      <w:proofErr w:type="gramStart"/>
+      <w:r>
+        <w:rPr>
+          <w:rFonts w:ascii="Arial" w:hAnsi="Arial" w:cs="Arial"/>
+          <w:sz w:val="20"/>
+          <w:szCs w:val="20"/>
+        </w:rPr>
+        <w:t>rules</w:t>
+      </w:r>
+      <w:proofErr w:type="gramEnd"/>
       <w:r>
         <w:rPr>
           <w:rFonts w:ascii="Arial" w:hAnsi="Arial" w:cs="Arial"/>
@@ -4241,422 +4675,6 @@
         </w:rPr>
         <w:br/>
       </w:r>
-    </w:p>
-    <w:tbl>
-      <w:tblPr>
-        <w:tblW w:w="9828" w:type="dxa"/>
-        <w:tblInd w:w="360" w:type="dxa"/>
-        <w:tblLook w:val="04A0" w:firstRow="1" w:lastRow="0" w:firstColumn="1" w:lastColumn="0" w:noHBand="0" w:noVBand="1"/>
-      </w:tblPr>
-      <w:tblGrid>
-        <w:gridCol w:w="5144"/>
-        <w:gridCol w:w="4684"/>
-      </w:tblGrid>
-      <w:tr>
-        <w:tc>
-          <w:tcPr>
-            <w:tcW w:w="5144" w:type="dxa"/>
-            <w:shd w:val="clear" w:color="auto" w:fill="FFE599"/>
-          </w:tcPr>
-          <w:p>
-            <w:pPr>
-              <w:rPr>
-                <w:rFonts w:ascii="Arial" w:hAnsi="Arial" w:cs="Arial"/>
-                <w:b/>
-                <w:bCs/>
-                <w:sz w:val="20"/>
-                <w:szCs w:val="20"/>
-              </w:rPr>
-            </w:pPr>
-            <w:r>
-              <w:rPr>
-                <w:rFonts w:cs="Arial"/>
-                <w:color w:val="000000"/>
-              </w:rPr>
-              <w:br w:type="page"/>
-            </w:r>
-            <w:r>
-              <w:rPr>
-                <w:rFonts w:ascii="Arial" w:hAnsi="Arial" w:cs="Arial"/>
-                <w:b/>
-                <w:bCs/>
-                <w:sz w:val="20"/>
-                <w:szCs w:val="20"/>
-              </w:rPr>
-              <w:t>Bank of America, Plano, TX</w:t>
-            </w:r>
-          </w:p>
-        </w:tc>
-        <w:tc>
-          <w:tcPr>
-            <w:tcW w:w="4684" w:type="dxa"/>
-            <w:shd w:val="clear" w:color="auto" w:fill="FFE599"/>
-          </w:tcPr>
-          <w:p>
-            <w:pPr>
-              <w:jc w:val="right"/>
-              <w:rPr>
-                <w:rFonts w:ascii="Arial" w:hAnsi="Arial" w:cs="Arial"/>
-                <w:b/>
-                <w:bCs/>
-                <w:sz w:val="20"/>
-                <w:szCs w:val="20"/>
-              </w:rPr>
-            </w:pPr>
-            <w:r>
-              <w:rPr>
-                <w:rFonts w:ascii="Arial" w:hAnsi="Arial" w:cs="Arial"/>
-                <w:b/>
-                <w:bCs/>
-                <w:sz w:val="20"/>
-                <w:szCs w:val="20"/>
-              </w:rPr>
-              <w:t>Oct 2005 to Nov</w:t>
-            </w:r>
-            <w:r>
-              <w:rPr>
-                <w:rFonts w:ascii="Arial" w:hAnsi="Arial" w:cs="Arial"/>
-                <w:b/>
-                <w:bCs/>
-                <w:sz w:val="20"/>
-                <w:szCs w:val="20"/>
-              </w:rPr>
-              <w:t xml:space="preserve"> 2013</w:t>
-            </w:r>
-          </w:p>
-        </w:tc>
-      </w:tr>
-    </w:tbl>
-    <w:p>
-      <w:pPr>
-        <w:ind w:left="360"/>
-        <w:rPr>
-          <w:rFonts w:ascii="Arial" w:hAnsi="Arial" w:cs="Arial"/>
-          <w:b/>
-          <w:bCs/>
-          <w:sz w:val="20"/>
-          <w:szCs w:val="20"/>
-          <w:highlight w:val="lightGray"/>
-        </w:rPr>
-      </w:pPr>
-      <w:r>
-        <w:rPr>
-          <w:rFonts w:ascii="Arial" w:hAnsi="Arial" w:cs="Arial"/>
-          <w:bCs/>
-          <w:sz w:val="20"/>
-          <w:szCs w:val="20"/>
-        </w:rPr>
-        <w:t xml:space="preserve">Application </w:t>
-      </w:r>
-      <w:r>
-        <w:rPr>
-          <w:rFonts w:ascii="Arial" w:hAnsi="Arial" w:cs="Arial"/>
-          <w:bCs/>
-          <w:sz w:val="20"/>
-          <w:szCs w:val="20"/>
-        </w:rPr>
-        <w:t>Architect/Sr. Developer</w:t>
-      </w:r>
-      <w:r>
-        <w:rPr>
-          <w:rFonts w:ascii="Arial" w:hAnsi="Arial" w:cs="Arial"/>
-          <w:bCs/>
-          <w:sz w:val="20"/>
-          <w:szCs w:val="20"/>
-        </w:rPr>
-        <w:br/>
-      </w:r>
-    </w:p>
-    <w:p>
-      <w:pPr>
-        <w:ind w:left="360"/>
-        <w:rPr>
-          <w:rFonts w:ascii="Arial" w:hAnsi="Arial" w:cs="Arial"/>
-          <w:b/>
-          <w:bCs/>
-          <w:sz w:val="20"/>
-          <w:szCs w:val="20"/>
-        </w:rPr>
-      </w:pPr>
-      <w:r>
-        <w:rPr>
-          <w:rFonts w:ascii="Arial" w:hAnsi="Arial" w:cs="Arial"/>
-          <w:b/>
-          <w:bCs/>
-          <w:sz w:val="20"/>
-          <w:szCs w:val="20"/>
-        </w:rPr>
-        <w:t>iOriginate</w:t>
-      </w:r>
-      <w:r>
-        <w:rPr>
-          <w:rFonts w:ascii="Arial" w:hAnsi="Arial" w:cs="Arial"/>
-          <w:b/>
-          <w:bCs/>
-          <w:sz w:val="20"/>
-          <w:szCs w:val="20"/>
-        </w:rPr>
-        <w:t xml:space="preserve"> </w:t>
-      </w:r>
-      <w:r>
-        <w:rPr>
-          <w:rFonts w:ascii="Arial" w:hAnsi="Arial" w:cs="Arial"/>
-          <w:bCs/>
-          <w:sz w:val="20"/>
-          <w:szCs w:val="20"/>
-        </w:rPr>
-        <w:t xml:space="preserve">(An extremely large and robust enterprise </w:t>
-      </w:r>
-      <w:r>
-        <w:rPr>
-          <w:rFonts w:ascii="Arial" w:hAnsi="Arial" w:cs="Arial"/>
-          <w:bCs/>
-          <w:sz w:val="20"/>
-          <w:szCs w:val="20"/>
-        </w:rPr>
-        <w:t>web</w:t>
-      </w:r>
-      <w:r>
-        <w:rPr>
-          <w:rFonts w:ascii="Arial" w:hAnsi="Arial" w:cs="Arial"/>
-          <w:bCs/>
-          <w:sz w:val="20"/>
-          <w:szCs w:val="20"/>
-        </w:rPr>
-        <w:t>-based loan origination system</w:t>
-      </w:r>
-      <w:r>
-        <w:rPr>
-          <w:rFonts w:ascii="Arial" w:hAnsi="Arial" w:cs="Arial"/>
-          <w:bCs/>
-          <w:sz w:val="20"/>
-          <w:szCs w:val="20"/>
-        </w:rPr>
-        <w:t>)</w:t>
-      </w:r>
-    </w:p>
-    <w:p>
-      <w:pPr>
-        <w:ind w:left="540"/>
-        <w:jc w:val="both"/>
-        <w:rPr>
-          <w:rFonts w:ascii="Arial" w:hAnsi="Arial" w:cs="Arial"/>
-          <w:sz w:val="20"/>
-          <w:szCs w:val="20"/>
-        </w:rPr>
-      </w:pPr>
-      <w:r>
-        <w:rPr>
-          <w:rFonts w:ascii="Arial" w:hAnsi="Arial" w:cs="Arial"/>
-          <w:sz w:val="20"/>
-          <w:szCs w:val="20"/>
-        </w:rPr>
-        <w:t>It is a primary application used by Bank of America’s Consumer Market Division to originate loans for their customers</w:t>
-      </w:r>
-      <w:r>
-        <w:rPr>
-          <w:rFonts w:ascii="Arial" w:hAnsi="Arial" w:cs="Arial"/>
-          <w:sz w:val="20"/>
-          <w:szCs w:val="20"/>
-        </w:rPr>
-        <w:t>.</w:t>
-      </w:r>
-      <w:r>
-        <w:rPr>
-          <w:rFonts w:ascii="Arial" w:hAnsi="Arial" w:cs="Arial"/>
-          <w:sz w:val="20"/>
-          <w:szCs w:val="20"/>
-        </w:rPr>
-        <w:t xml:space="preserve"> It provides a capability to the sales force to originate a loan from remote locations</w:t>
-      </w:r>
-      <w:r>
-        <w:rPr>
-          <w:rFonts w:ascii="Arial" w:hAnsi="Arial" w:cs="Arial"/>
-          <w:sz w:val="20"/>
-          <w:szCs w:val="20"/>
-        </w:rPr>
-        <w:t xml:space="preserve">, call centers and nationwide located </w:t>
-      </w:r>
-      <w:r>
-        <w:rPr>
-          <w:rFonts w:ascii="Arial" w:hAnsi="Arial" w:cs="Arial"/>
-          <w:sz w:val="20"/>
-          <w:szCs w:val="20"/>
-        </w:rPr>
-        <w:t xml:space="preserve">in </w:t>
-      </w:r>
-      <w:r>
-        <w:rPr>
-          <w:rFonts w:ascii="Arial" w:hAnsi="Arial" w:cs="Arial"/>
-          <w:sz w:val="20"/>
-          <w:szCs w:val="20"/>
-        </w:rPr>
-        <w:t>more than 5000</w:t>
-      </w:r>
-      <w:r>
-        <w:rPr>
-          <w:rFonts w:ascii="Arial" w:hAnsi="Arial" w:cs="Arial"/>
-          <w:sz w:val="20"/>
-          <w:szCs w:val="20"/>
-        </w:rPr>
-        <w:t xml:space="preserve"> </w:t>
-      </w:r>
-      <w:r>
-        <w:rPr>
-          <w:rFonts w:ascii="Arial" w:hAnsi="Arial" w:cs="Arial"/>
-          <w:sz w:val="20"/>
-          <w:szCs w:val="20"/>
-        </w:rPr>
-        <w:t>banking centers</w:t>
-      </w:r>
-      <w:r>
-        <w:rPr>
-          <w:rFonts w:ascii="Arial" w:hAnsi="Arial" w:cs="Arial"/>
-          <w:sz w:val="20"/>
-          <w:szCs w:val="20"/>
-        </w:rPr>
-        <w:t>.</w:t>
-      </w:r>
-      <w:r>
-        <w:rPr>
-          <w:rFonts w:ascii="Arial" w:hAnsi="Arial" w:cs="Arial"/>
-          <w:sz w:val="20"/>
-          <w:szCs w:val="20"/>
-        </w:rPr>
-        <w:br/>
-      </w:r>
-    </w:p>
-    <w:p>
-      <w:pPr>
-        <w:pStyle w:val="Objective"/>
-        <w:numPr>
-          <w:ilvl w:val="0"/>
-          <w:numId w:val="10"/>
-        </w:numPr>
-        <w:spacing w:before="40" w:after="40"/>
-        <w:ind w:left="720" w:hanging="180"/>
-        <w:rPr>
-          <w:rFonts w:cs="Arial"/>
-          <w:color w:val="000000"/>
-        </w:rPr>
-      </w:pPr>
-      <w:r>
-        <w:rPr>
-          <w:rFonts w:cs="Arial"/>
-          <w:color w:val="000000"/>
-        </w:rPr>
-        <w:t>Involved in the overall system architecture</w:t>
-      </w:r>
-      <w:r>
-        <w:rPr>
-          <w:rFonts w:cs="Arial"/>
-          <w:color w:val="000000"/>
-        </w:rPr>
-        <w:t xml:space="preserve"> and</w:t>
-      </w:r>
-      <w:r>
-        <w:rPr>
-          <w:rFonts w:cs="Arial"/>
-          <w:color w:val="000000"/>
-        </w:rPr>
-        <w:t xml:space="preserve"> </w:t>
-      </w:r>
-      <w:r>
-        <w:rPr>
-          <w:rFonts w:cs="Arial"/>
-          <w:color w:val="000000"/>
-        </w:rPr>
-        <w:t>development</w:t>
-      </w:r>
-      <w:r>
-        <w:rPr>
-          <w:rFonts w:cs="Arial"/>
-          <w:color w:val="000000"/>
-        </w:rPr>
-        <w:t xml:space="preserve"> including</w:t>
-      </w:r>
-      <w:r>
-        <w:rPr>
-          <w:rFonts w:cs="Arial"/>
-          <w:color w:val="000000"/>
-        </w:rPr>
-        <w:t xml:space="preserve"> performance optimization.</w:t>
-      </w:r>
-    </w:p>
-    <w:p>
-      <w:pPr>
-        <w:pStyle w:val="Objective"/>
-        <w:numPr>
-          <w:ilvl w:val="0"/>
-          <w:numId w:val="10"/>
-        </w:numPr>
-        <w:spacing w:before="40" w:after="40"/>
-        <w:ind w:left="720" w:hanging="180"/>
-        <w:rPr>
-          <w:rFonts w:cs="Arial"/>
-          <w:color w:val="000000"/>
-        </w:rPr>
-      </w:pPr>
-      <w:r>
-        <w:rPr>
-          <w:rFonts w:cs="Arial"/>
-          <w:color w:val="000000"/>
-        </w:rPr>
-        <w:t xml:space="preserve">Managed very successfully </w:t>
-      </w:r>
-      <w:r>
-        <w:rPr>
-          <w:rFonts w:cs="Arial"/>
-          <w:color w:val="000000"/>
-        </w:rPr>
-        <w:t xml:space="preserve">quarterly </w:t>
-      </w:r>
-      <w:r>
-        <w:rPr>
-          <w:rFonts w:cs="Arial"/>
-          <w:color w:val="000000"/>
-        </w:rPr>
-        <w:t>Integrated and monthly independent releases.</w:t>
-      </w:r>
-    </w:p>
-    <w:p>
-      <w:pPr>
-        <w:pStyle w:val="BodyText"/>
-        <w:numPr>
-          <w:ilvl w:val="0"/>
-          <w:numId w:val="10"/>
-        </w:numPr>
-        <w:spacing w:after="0"/>
-        <w:ind w:left="720" w:hanging="180"/>
-        <w:rPr>
-          <w:rFonts w:cs="Arial"/>
-        </w:rPr>
-      </w:pPr>
-      <w:r>
-        <w:rPr>
-          <w:rFonts w:cs="Arial"/>
-        </w:rPr>
-        <w:t>Led a major project on integration with IBM services into existing mortgage application</w:t>
-      </w:r>
-      <w:r>
-        <w:rPr>
-          <w:rFonts w:cs="Arial"/>
-        </w:rPr>
-        <w:t>.</w:t>
-      </w:r>
-    </w:p>
-    <w:p>
-      <w:pPr>
-        <w:ind w:left="360"/>
-        <w:rPr>
-          <w:rFonts w:ascii="Arial" w:hAnsi="Arial" w:cs="Arial"/>
-          <w:b/>
-          <w:bCs/>
-          <w:sz w:val="20"/>
-          <w:szCs w:val="20"/>
-          <w:highlight w:val="lightGray"/>
-        </w:rPr>
-      </w:pPr>
     </w:p>
     <w:tbl>
       <w:tblPr>
@@ -4690,19 +4708,11 @@
               <w:rPr>
                 <w:rFonts w:ascii="Arial" w:hAnsi="Arial" w:cs="Arial"/>
                 <w:b/>
-                <w:sz w:val="20"/>
-                <w:szCs w:val="20"/>
-              </w:rPr>
-              <w:t>Verizon Communications, Irving, TX</w:t>
-            </w:r>
-            <w:r>
-              <w:rPr>
-                <w:rFonts w:ascii="Arial" w:hAnsi="Arial" w:cs="Arial"/>
-                <w:b/>
-                <w:sz w:val="20"/>
-                <w:szCs w:val="20"/>
-              </w:rPr>
-              <w:tab/>
+                <w:bCs/>
+                <w:sz w:val="20"/>
+                <w:szCs w:val="20"/>
+              </w:rPr>
+              <w:t>Bank of America, Plano, TX</w:t>
             </w:r>
           </w:p>
         </w:tc>
@@ -4725,10 +4735,21 @@
               <w:rPr>
                 <w:rFonts w:ascii="Arial" w:hAnsi="Arial" w:cs="Arial"/>
                 <w:b/>
-                <w:sz w:val="20"/>
-                <w:szCs w:val="20"/>
-              </w:rPr>
-              <w:t>Aug 2002 to Sept 2005</w:t>
+                <w:bCs/>
+                <w:sz w:val="20"/>
+                <w:szCs w:val="20"/>
+              </w:rPr>
+              <w:t>Oct 2005 to Nov</w:t>
+            </w:r>
+            <w:r>
+              <w:rPr>
+                <w:rFonts w:ascii="Arial" w:hAnsi="Arial" w:cs="Arial"/>
+                <w:b/>
+                <w:bCs/>
+                <w:sz w:val="20"/>
+                <w:szCs w:val="20"/>
+              </w:rPr>
+              <w:t xml:space="preserve"> 2013</w:t>
             </w:r>
           </w:p>
         </w:tc>
@@ -4758,7 +4779,16 @@
                 <w:sz w:val="20"/>
                 <w:szCs w:val="20"/>
               </w:rPr>
-              <w:t>SGI (Silicon Graphics), Mountain View, CA</w:t>
+              <w:t>Verizon Communications, Irving, TX</w:t>
+            </w:r>
+            <w:r>
+              <w:rPr>
+                <w:rFonts w:ascii="Arial" w:hAnsi="Arial" w:cs="Arial"/>
+                <w:b/>
+                <w:sz w:val="20"/>
+                <w:szCs w:val="20"/>
+              </w:rPr>
+              <w:tab/>
             </w:r>
           </w:p>
         </w:tc>
@@ -4784,6 +4814,62 @@
                 <w:sz w:val="20"/>
                 <w:szCs w:val="20"/>
               </w:rPr>
+              <w:t>Aug 2002 to Sept 2005</w:t>
+            </w:r>
+          </w:p>
+        </w:tc>
+      </w:tr>
+      <w:tr>
+        <w:trPr>
+          <w:trHeight w:val="273"/>
+        </w:trPr>
+        <w:tc>
+          <w:tcPr>
+            <w:tcW w:w="5052" w:type="dxa"/>
+            <w:shd w:val="clear" w:color="auto" w:fill="auto"/>
+          </w:tcPr>
+          <w:p>
+            <w:pPr>
+              <w:rPr>
+                <w:rFonts w:ascii="Arial" w:hAnsi="Arial" w:cs="Arial"/>
+                <w:b/>
+                <w:sz w:val="20"/>
+                <w:szCs w:val="20"/>
+              </w:rPr>
+            </w:pPr>
+            <w:r>
+              <w:rPr>
+                <w:rFonts w:ascii="Arial" w:hAnsi="Arial" w:cs="Arial"/>
+                <w:b/>
+                <w:sz w:val="20"/>
+                <w:szCs w:val="20"/>
+              </w:rPr>
+              <w:t>SGI (Silicon Graphics), Mountain View, CA</w:t>
+            </w:r>
+          </w:p>
+        </w:tc>
+        <w:tc>
+          <w:tcPr>
+            <w:tcW w:w="4689" w:type="dxa"/>
+            <w:shd w:val="clear" w:color="auto" w:fill="auto"/>
+          </w:tcPr>
+          <w:p>
+            <w:pPr>
+              <w:jc w:val="right"/>
+              <w:rPr>
+                <w:rFonts w:ascii="Arial" w:hAnsi="Arial" w:cs="Arial"/>
+                <w:b/>
+                <w:sz w:val="20"/>
+                <w:szCs w:val="20"/>
+              </w:rPr>
+            </w:pPr>
+            <w:r>
+              <w:rPr>
+                <w:rFonts w:ascii="Arial" w:hAnsi="Arial" w:cs="Arial"/>
+                <w:b/>
+                <w:sz w:val="20"/>
+                <w:szCs w:val="20"/>
+              </w:rPr>
               <w:t>May 00 to July 01</w:t>
             </w:r>
           </w:p>
@@ -4801,7 +4887,9 @@
     </w:p>
     <w:sectPr>
       <w:headerReference w:type="default" r:id="rId12"/>
-      <w:footerReference w:type="default" r:id="rId13"/>
+      <w:footerReference w:type="even" r:id="rId13"/>
+      <w:footerReference w:type="default" r:id="rId14"/>
+      <w:footerReference w:type="first" r:id="rId15"/>
       <w:pgSz w:w="12240" w:h="15840"/>
       <w:pgMar w:top="720" w:right="1620" w:bottom="1440" w:left="547" w:header="720" w:footer="720" w:gutter="0"/>
       <w:cols w:space="720"/>
@@ -4812,7 +4900,7 @@
 </file>
 
 <file path=word/endnotes.xml><?xml version="1.0" encoding="utf-8"?>
-<w:endnotes xmlns:wpc="http://schemas.microsoft.com/office/word/2010/wordprocessingCanvas" xmlns:cx="http://schemas.microsoft.com/office/drawing/2014/chartex" xmlns:cx1="http://schemas.microsoft.com/office/drawing/2015/9/8/chartex" xmlns:cx2="http://schemas.microsoft.com/office/drawing/2015/10/21/chartex" xmlns:cx3="http://schemas.microsoft.com/office/drawing/2016/5/9/chartex" xmlns:cx4="http://schemas.microsoft.com/office/drawing/2016/5/10/chartex" xmlns:cx5="http://schemas.microsoft.com/office/drawing/2016/5/11/chartex" xmlns:cx6="http://schemas.microsoft.com/office/drawing/2016/5/12/chartex" xmlns:cx7="http://schemas.microsoft.com/office/drawing/2016/5/13/chartex" xmlns:cx8="http://schemas.microsoft.com/office/drawing/2016/5/14/chartex" xmlns:mc="http://schemas.openxmlformats.org/markup-compatibility/2006" xmlns:aink="http://schemas.microsoft.com/office/drawing/2016/ink" xmlns:am3d="http://schemas.microsoft.com/office/drawing/2017/model3d" xmlns:o="urn:schemas-microsoft-com:office:office" xmlns:r="http://schemas.openxmlformats.org/officeDocument/2006/relationships" xmlns:m="http://schemas.openxmlformats.org/officeDocument/2006/math" xmlns:v="urn:schemas-microsoft-com:vml" xmlns:wp14="http://schemas.microsoft.com/office/word/2010/wordprocessingDrawing" xmlns:wp="http://schemas.openxmlformats.org/drawingml/2006/wordprocessingDrawing" xmlns:w10="urn:schemas-microsoft-com:office:word" xmlns:w="http://schemas.openxmlformats.org/wordprocessingml/2006/main" xmlns:w14="http://schemas.microsoft.com/office/word/2010/wordml" xmlns:w15="http://schemas.microsoft.com/office/word/2012/wordml" xmlns:w16cex="http://schemas.microsoft.com/office/word/2018/wordml/cex" xmlns:w16cid="http://schemas.microsoft.com/office/word/2016/wordml/cid" xmlns:w16="http://schemas.microsoft.com/office/word/2018/wordml" xmlns:w16se="http://schemas.microsoft.com/office/word/2015/wordml/symex" xmlns:wpg="http://schemas.microsoft.com/office/word/2010/wordprocessingGroup" xmlns:wpi="http://schemas.microsoft.com/office/word/2010/wordprocessingInk" xmlns:wne="http://schemas.microsoft.com/office/word/2006/wordml" xmlns:wps="http://schemas.microsoft.com/office/word/2010/wordprocessingShape" mc:Ignorable="w14 w15 w16se w16cid w16 w16cex wp14">
+<w:endnotes xmlns:wpc="http://schemas.microsoft.com/office/word/2010/wordprocessingCanvas" xmlns:cx="http://schemas.microsoft.com/office/drawing/2014/chartex" xmlns:cx1="http://schemas.microsoft.com/office/drawing/2015/9/8/chartex" xmlns:cx2="http://schemas.microsoft.com/office/drawing/2015/10/21/chartex" xmlns:cx3="http://schemas.microsoft.com/office/drawing/2016/5/9/chartex" xmlns:cx4="http://schemas.microsoft.com/office/drawing/2016/5/10/chartex" xmlns:cx5="http://schemas.microsoft.com/office/drawing/2016/5/11/chartex" xmlns:cx6="http://schemas.microsoft.com/office/drawing/2016/5/12/chartex" xmlns:cx7="http://schemas.microsoft.com/office/drawing/2016/5/13/chartex" xmlns:cx8="http://schemas.microsoft.com/office/drawing/2016/5/14/chartex" xmlns:mc="http://schemas.openxmlformats.org/markup-compatibility/2006" xmlns:aink="http://schemas.microsoft.com/office/drawing/2016/ink" xmlns:am3d="http://schemas.microsoft.com/office/drawing/2017/model3d" xmlns:o="urn:schemas-microsoft-com:office:office" xmlns:oel="http://schemas.microsoft.com/office/2019/extlst" xmlns:r="http://schemas.openxmlformats.org/officeDocument/2006/relationships" xmlns:m="http://schemas.openxmlformats.org/officeDocument/2006/math" xmlns:v="urn:schemas-microsoft-com:vml" xmlns:wp14="http://schemas.microsoft.com/office/word/2010/wordprocessingDrawing" xmlns:wp="http://schemas.openxmlformats.org/drawingml/2006/wordprocessingDrawing" xmlns:w10="urn:schemas-microsoft-com:office:word" xmlns:w="http://schemas.openxmlformats.org/wordprocessingml/2006/main" xmlns:w14="http://schemas.microsoft.com/office/word/2010/wordml" xmlns:w15="http://schemas.microsoft.com/office/word/2012/wordml" xmlns:w16cex="http://schemas.microsoft.com/office/word/2018/wordml/cex" xmlns:w16cid="http://schemas.microsoft.com/office/word/2016/wordml/cid" xmlns:w16="http://schemas.microsoft.com/office/word/2018/wordml" xmlns:w16sdtdh="http://schemas.microsoft.com/office/word/2020/wordml/sdtdatahash" xmlns:w16se="http://schemas.microsoft.com/office/word/2015/wordml/symex" xmlns:wpg="http://schemas.microsoft.com/office/word/2010/wordprocessingGroup" xmlns:wpi="http://schemas.microsoft.com/office/word/2010/wordprocessingInk" xmlns:wne="http://schemas.microsoft.com/office/word/2006/wordml" xmlns:wps="http://schemas.microsoft.com/office/word/2010/wordprocessingShape" mc:Ignorable="w14 w15 w16se w16cid w16 w16cex w16sdtdh wp14">
   <w:endnote w:type="separator" w:id="-1">
     <w:p>
       <w:r>
@@ -4831,7 +4919,17 @@
 </file>
 
 <file path=word/footer1.xml><?xml version="1.0" encoding="utf-8"?>
-<w:ftr xmlns:wpc="http://schemas.microsoft.com/office/word/2010/wordprocessingCanvas" xmlns:cx="http://schemas.microsoft.com/office/drawing/2014/chartex" xmlns:cx1="http://schemas.microsoft.com/office/drawing/2015/9/8/chartex" xmlns:cx2="http://schemas.microsoft.com/office/drawing/2015/10/21/chartex" xmlns:cx3="http://schemas.microsoft.com/office/drawing/2016/5/9/chartex" xmlns:cx4="http://schemas.microsoft.com/office/drawing/2016/5/10/chartex" xmlns:cx5="http://schemas.microsoft.com/office/drawing/2016/5/11/chartex" xmlns:cx6="http://schemas.microsoft.com/office/drawing/2016/5/12/chartex" xmlns:cx7="http://schemas.microsoft.com/office/drawing/2016/5/13/chartex" xmlns:cx8="http://schemas.microsoft.com/office/drawing/2016/5/14/chartex" xmlns:mc="http://schemas.openxmlformats.org/markup-compatibility/2006" xmlns:aink="http://schemas.microsoft.com/office/drawing/2016/ink" xmlns:am3d="http://schemas.microsoft.com/office/drawing/2017/model3d" xmlns:o="urn:schemas-microsoft-com:office:office" xmlns:r="http://schemas.openxmlformats.org/officeDocument/2006/relationships" xmlns:m="http://schemas.openxmlformats.org/officeDocument/2006/math" xmlns:v="urn:schemas-microsoft-com:vml" xmlns:wp14="http://schemas.microsoft.com/office/word/2010/wordprocessingDrawing" xmlns:wp="http://schemas.openxmlformats.org/drawingml/2006/wordprocessingDrawing" xmlns:w10="urn:schemas-microsoft-com:office:word" xmlns:w="http://schemas.openxmlformats.org/wordprocessingml/2006/main" xmlns:w14="http://schemas.microsoft.com/office/word/2010/wordml" xmlns:w15="http://schemas.microsoft.com/office/word/2012/wordml" xmlns:w16cex="http://schemas.microsoft.com/office/word/2018/wordml/cex" xmlns:w16cid="http://schemas.microsoft.com/office/word/2016/wordml/cid" xmlns:w16="http://schemas.microsoft.com/office/word/2018/wordml" xmlns:w16se="http://schemas.microsoft.com/office/word/2015/wordml/symex" xmlns:wpg="http://schemas.microsoft.com/office/word/2010/wordprocessingGroup" xmlns:wpi="http://schemas.microsoft.com/office/word/2010/wordprocessingInk" xmlns:wne="http://schemas.microsoft.com/office/word/2006/wordml" xmlns:wps="http://schemas.microsoft.com/office/word/2010/wordprocessingShape" mc:Ignorable="w14 w15 w16se w16cid w16 w16cex wp14">
+<w:ftr xmlns:wpc="http://schemas.microsoft.com/office/word/2010/wordprocessingCanvas" xmlns:cx="http://schemas.microsoft.com/office/drawing/2014/chartex" xmlns:cx1="http://schemas.microsoft.com/office/drawing/2015/9/8/chartex" xmlns:cx2="http://schemas.microsoft.com/office/drawing/2015/10/21/chartex" xmlns:cx3="http://schemas.microsoft.com/office/drawing/2016/5/9/chartex" xmlns:cx4="http://schemas.microsoft.com/office/drawing/2016/5/10/chartex" xmlns:cx5="http://schemas.microsoft.com/office/drawing/2016/5/11/chartex" xmlns:cx6="http://schemas.microsoft.com/office/drawing/2016/5/12/chartex" xmlns:cx7="http://schemas.microsoft.com/office/drawing/2016/5/13/chartex" xmlns:cx8="http://schemas.microsoft.com/office/drawing/2016/5/14/chartex" xmlns:mc="http://schemas.openxmlformats.org/markup-compatibility/2006" xmlns:aink="http://schemas.microsoft.com/office/drawing/2016/ink" xmlns:am3d="http://schemas.microsoft.com/office/drawing/2017/model3d" xmlns:o="urn:schemas-microsoft-com:office:office" xmlns:oel="http://schemas.microsoft.com/office/2019/extlst" xmlns:r="http://schemas.openxmlformats.org/officeDocument/2006/relationships" xmlns:m="http://schemas.openxmlformats.org/officeDocument/2006/math" xmlns:v="urn:schemas-microsoft-com:vml" xmlns:wp14="http://schemas.microsoft.com/office/word/2010/wordprocessingDrawing" xmlns:wp="http://schemas.openxmlformats.org/drawingml/2006/wordprocessingDrawing" xmlns:w10="urn:schemas-microsoft-com:office:word" xmlns:w="http://schemas.openxmlformats.org/wordprocessingml/2006/main" xmlns:w14="http://schemas.microsoft.com/office/word/2010/wordml" xmlns:w15="http://schemas.microsoft.com/office/word/2012/wordml" xmlns:w16cex="http://schemas.microsoft.com/office/word/2018/wordml/cex" xmlns:w16cid="http://schemas.microsoft.com/office/word/2016/wordml/cid" xmlns:w16="http://schemas.microsoft.com/office/word/2018/wordml" xmlns:w16sdtdh="http://schemas.microsoft.com/office/word/2020/wordml/sdtdatahash" xmlns:w16se="http://schemas.microsoft.com/office/word/2015/wordml/symex" xmlns:wpg="http://schemas.microsoft.com/office/word/2010/wordprocessingGroup" xmlns:wpi="http://schemas.microsoft.com/office/word/2010/wordprocessingInk" xmlns:wne="http://schemas.microsoft.com/office/word/2006/wordml" xmlns:wps="http://schemas.microsoft.com/office/word/2010/wordprocessingShape" mc:Ignorable="w14 w15 w16se w16cid w16 w16cex w16sdtdh wp14">
+  <w:p>
+    <w:pPr>
+      <w:pStyle w:val="Footer"/>
+    </w:pPr>
+  </w:p>
+</w:ftr>
+</file>
+
+<file path=word/footer2.xml><?xml version="1.0" encoding="utf-8"?>
+<w:ftr xmlns:wpc="http://schemas.microsoft.com/office/word/2010/wordprocessingCanvas" xmlns:cx="http://schemas.microsoft.com/office/drawing/2014/chartex" xmlns:cx1="http://schemas.microsoft.com/office/drawing/2015/9/8/chartex" xmlns:cx2="http://schemas.microsoft.com/office/drawing/2015/10/21/chartex" xmlns:cx3="http://schemas.microsoft.com/office/drawing/2016/5/9/chartex" xmlns:cx4="http://schemas.microsoft.com/office/drawing/2016/5/10/chartex" xmlns:cx5="http://schemas.microsoft.com/office/drawing/2016/5/11/chartex" xmlns:cx6="http://schemas.microsoft.com/office/drawing/2016/5/12/chartex" xmlns:cx7="http://schemas.microsoft.com/office/drawing/2016/5/13/chartex" xmlns:cx8="http://schemas.microsoft.com/office/drawing/2016/5/14/chartex" xmlns:mc="http://schemas.openxmlformats.org/markup-compatibility/2006" xmlns:aink="http://schemas.microsoft.com/office/drawing/2016/ink" xmlns:am3d="http://schemas.microsoft.com/office/drawing/2017/model3d" xmlns:o="urn:schemas-microsoft-com:office:office" xmlns:oel="http://schemas.microsoft.com/office/2019/extlst" xmlns:r="http://schemas.openxmlformats.org/officeDocument/2006/relationships" xmlns:m="http://schemas.openxmlformats.org/officeDocument/2006/math" xmlns:v="urn:schemas-microsoft-com:vml" xmlns:wp14="http://schemas.microsoft.com/office/word/2010/wordprocessingDrawing" xmlns:wp="http://schemas.openxmlformats.org/drawingml/2006/wordprocessingDrawing" xmlns:w10="urn:schemas-microsoft-com:office:word" xmlns:w="http://schemas.openxmlformats.org/wordprocessingml/2006/main" xmlns:w14="http://schemas.microsoft.com/office/word/2010/wordml" xmlns:w15="http://schemas.microsoft.com/office/word/2012/wordml" xmlns:w16cex="http://schemas.microsoft.com/office/word/2018/wordml/cex" xmlns:w16cid="http://schemas.microsoft.com/office/word/2016/wordml/cid" xmlns:w16="http://schemas.microsoft.com/office/word/2018/wordml" xmlns:w16sdtdh="http://schemas.microsoft.com/office/word/2020/wordml/sdtdatahash" xmlns:w16se="http://schemas.microsoft.com/office/word/2015/wordml/symex" xmlns:wpg="http://schemas.microsoft.com/office/word/2010/wordprocessingGroup" xmlns:wpi="http://schemas.microsoft.com/office/word/2010/wordprocessingInk" xmlns:wne="http://schemas.microsoft.com/office/word/2006/wordml" xmlns:wps="http://schemas.microsoft.com/office/word/2010/wordprocessingShape" mc:Ignorable="w14 w15 w16se w16cid w16 w16cex w16sdtdh wp14">
   <w:p>
     <w:pPr>
       <w:pStyle w:val="Footer"/>
@@ -4934,8 +5032,18 @@
 </w:ftr>
 </file>
 
+<file path=word/footer3.xml><?xml version="1.0" encoding="utf-8"?>
+<w:ftr xmlns:wpc="http://schemas.microsoft.com/office/word/2010/wordprocessingCanvas" xmlns:cx="http://schemas.microsoft.com/office/drawing/2014/chartex" xmlns:cx1="http://schemas.microsoft.com/office/drawing/2015/9/8/chartex" xmlns:cx2="http://schemas.microsoft.com/office/drawing/2015/10/21/chartex" xmlns:cx3="http://schemas.microsoft.com/office/drawing/2016/5/9/chartex" xmlns:cx4="http://schemas.microsoft.com/office/drawing/2016/5/10/chartex" xmlns:cx5="http://schemas.microsoft.com/office/drawing/2016/5/11/chartex" xmlns:cx6="http://schemas.microsoft.com/office/drawing/2016/5/12/chartex" xmlns:cx7="http://schemas.microsoft.com/office/drawing/2016/5/13/chartex" xmlns:cx8="http://schemas.microsoft.com/office/drawing/2016/5/14/chartex" xmlns:mc="http://schemas.openxmlformats.org/markup-compatibility/2006" xmlns:aink="http://schemas.microsoft.com/office/drawing/2016/ink" xmlns:am3d="http://schemas.microsoft.com/office/drawing/2017/model3d" xmlns:o="urn:schemas-microsoft-com:office:office" xmlns:oel="http://schemas.microsoft.com/office/2019/extlst" xmlns:r="http://schemas.openxmlformats.org/officeDocument/2006/relationships" xmlns:m="http://schemas.openxmlformats.org/officeDocument/2006/math" xmlns:v="urn:schemas-microsoft-com:vml" xmlns:wp14="http://schemas.microsoft.com/office/word/2010/wordprocessingDrawing" xmlns:wp="http://schemas.openxmlformats.org/drawingml/2006/wordprocessingDrawing" xmlns:w10="urn:schemas-microsoft-com:office:word" xmlns:w="http://schemas.openxmlformats.org/wordprocessingml/2006/main" xmlns:w14="http://schemas.microsoft.com/office/word/2010/wordml" xmlns:w15="http://schemas.microsoft.com/office/word/2012/wordml" xmlns:w16cex="http://schemas.microsoft.com/office/word/2018/wordml/cex" xmlns:w16cid="http://schemas.microsoft.com/office/word/2016/wordml/cid" xmlns:w16="http://schemas.microsoft.com/office/word/2018/wordml" xmlns:w16sdtdh="http://schemas.microsoft.com/office/word/2020/wordml/sdtdatahash" xmlns:w16se="http://schemas.microsoft.com/office/word/2015/wordml/symex" xmlns:wpg="http://schemas.microsoft.com/office/word/2010/wordprocessingGroup" xmlns:wpi="http://schemas.microsoft.com/office/word/2010/wordprocessingInk" xmlns:wne="http://schemas.microsoft.com/office/word/2006/wordml" xmlns:wps="http://schemas.microsoft.com/office/word/2010/wordprocessingShape" mc:Ignorable="w14 w15 w16se w16cid w16 w16cex w16sdtdh wp14">
+  <w:p>
+    <w:pPr>
+      <w:pStyle w:val="Footer"/>
+    </w:pPr>
+  </w:p>
+</w:ftr>
+</file>
+
 <file path=word/footnotes.xml><?xml version="1.0" encoding="utf-8"?>
-<w:footnotes xmlns:wpc="http://schemas.microsoft.com/office/word/2010/wordprocessingCanvas" xmlns:cx="http://schemas.microsoft.com/office/drawing/2014/chartex" xmlns:cx1="http://schemas.microsoft.com/office/drawing/2015/9/8/chartex" xmlns:cx2="http://schemas.microsoft.com/office/drawing/2015/10/21/chartex" xmlns:cx3="http://schemas.microsoft.com/office/drawing/2016/5/9/chartex" xmlns:cx4="http://schemas.microsoft.com/office/drawing/2016/5/10/chartex" xmlns:cx5="http://schemas.microsoft.com/office/drawing/2016/5/11/chartex" xmlns:cx6="http://schemas.microsoft.com/office/drawing/2016/5/12/chartex" xmlns:cx7="http://schemas.microsoft.com/office/drawing/2016/5/13/chartex" xmlns:cx8="http://schemas.microsoft.com/office/drawing/2016/5/14/chartex" xmlns:mc="http://schemas.openxmlformats.org/markup-compatibility/2006" xmlns:aink="http://schemas.microsoft.com/office/drawing/2016/ink" xmlns:am3d="http://schemas.microsoft.com/office/drawing/2017/model3d" xmlns:o="urn:schemas-microsoft-com:office:office" xmlns:r="http://schemas.openxmlformats.org/officeDocument/2006/relationships" xmlns:m="http://schemas.openxmlformats.org/officeDocument/2006/math" xmlns:v="urn:schemas-microsoft-com:vml" xmlns:wp14="http://schemas.microsoft.com/office/word/2010/wordprocessingDrawing" xmlns:wp="http://schemas.openxmlformats.org/drawingml/2006/wordprocessingDrawing" xmlns:w10="urn:schemas-microsoft-com:office:word" xmlns:w="http://schemas.openxmlformats.org/wordprocessingml/2006/main" xmlns:w14="http://schemas.microsoft.com/office/word/2010/wordml" xmlns:w15="http://schemas.microsoft.com/office/word/2012/wordml" xmlns:w16cex="http://schemas.microsoft.com/office/word/2018/wordml/cex" xmlns:w16cid="http://schemas.microsoft.com/office/word/2016/wordml/cid" xmlns:w16="http://schemas.microsoft.com/office/word/2018/wordml" xmlns:w16se="http://schemas.microsoft.com/office/word/2015/wordml/symex" xmlns:wpg="http://schemas.microsoft.com/office/word/2010/wordprocessingGroup" xmlns:wpi="http://schemas.microsoft.com/office/word/2010/wordprocessingInk" xmlns:wne="http://schemas.microsoft.com/office/word/2006/wordml" xmlns:wps="http://schemas.microsoft.com/office/word/2010/wordprocessingShape" mc:Ignorable="w14 w15 w16se w16cid w16 w16cex wp14">
+<w:footnotes xmlns:wpc="http://schemas.microsoft.com/office/word/2010/wordprocessingCanvas" xmlns:cx="http://schemas.microsoft.com/office/drawing/2014/chartex" xmlns:cx1="http://schemas.microsoft.com/office/drawing/2015/9/8/chartex" xmlns:cx2="http://schemas.microsoft.com/office/drawing/2015/10/21/chartex" xmlns:cx3="http://schemas.microsoft.com/office/drawing/2016/5/9/chartex" xmlns:cx4="http://schemas.microsoft.com/office/drawing/2016/5/10/chartex" xmlns:cx5="http://schemas.microsoft.com/office/drawing/2016/5/11/chartex" xmlns:cx6="http://schemas.microsoft.com/office/drawing/2016/5/12/chartex" xmlns:cx7="http://schemas.microsoft.com/office/drawing/2016/5/13/chartex" xmlns:cx8="http://schemas.microsoft.com/office/drawing/2016/5/14/chartex" xmlns:mc="http://schemas.openxmlformats.org/markup-compatibility/2006" xmlns:aink="http://schemas.microsoft.com/office/drawing/2016/ink" xmlns:am3d="http://schemas.microsoft.com/office/drawing/2017/model3d" xmlns:o="urn:schemas-microsoft-com:office:office" xmlns:oel="http://schemas.microsoft.com/office/2019/extlst" xmlns:r="http://schemas.openxmlformats.org/officeDocument/2006/relationships" xmlns:m="http://schemas.openxmlformats.org/officeDocument/2006/math" xmlns:v="urn:schemas-microsoft-com:vml" xmlns:wp14="http://schemas.microsoft.com/office/word/2010/wordprocessingDrawing" xmlns:wp="http://schemas.openxmlformats.org/drawingml/2006/wordprocessingDrawing" xmlns:w10="urn:schemas-microsoft-com:office:word" xmlns:w="http://schemas.openxmlformats.org/wordprocessingml/2006/main" xmlns:w14="http://schemas.microsoft.com/office/word/2010/wordml" xmlns:w15="http://schemas.microsoft.com/office/word/2012/wordml" xmlns:w16cex="http://schemas.microsoft.com/office/word/2018/wordml/cex" xmlns:w16cid="http://schemas.microsoft.com/office/word/2016/wordml/cid" xmlns:w16="http://schemas.microsoft.com/office/word/2018/wordml" xmlns:w16sdtdh="http://schemas.microsoft.com/office/word/2020/wordml/sdtdatahash" xmlns:w16se="http://schemas.microsoft.com/office/word/2015/wordml/symex" xmlns:wpg="http://schemas.microsoft.com/office/word/2010/wordprocessingGroup" xmlns:wpi="http://schemas.microsoft.com/office/word/2010/wordprocessingInk" xmlns:wne="http://schemas.microsoft.com/office/word/2006/wordml" xmlns:wps="http://schemas.microsoft.com/office/word/2010/wordprocessingShape" mc:Ignorable="w14 w15 w16se w16cid w16 w16cex w16sdtdh wp14">
   <w:footnote w:type="separator" w:id="-1">
     <w:p>
       <w:r>
@@ -4954,7 +5062,7 @@
 </file>
 
 <file path=word/header1.xml><?xml version="1.0" encoding="utf-8"?>
-<w:hdr xmlns:wpc="http://schemas.microsoft.com/office/word/2010/wordprocessingCanvas" xmlns:cx="http://schemas.microsoft.com/office/drawing/2014/chartex" xmlns:cx1="http://schemas.microsoft.com/office/drawing/2015/9/8/chartex" xmlns:cx2="http://schemas.microsoft.com/office/drawing/2015/10/21/chartex" xmlns:cx3="http://schemas.microsoft.com/office/drawing/2016/5/9/chartex" xmlns:cx4="http://schemas.microsoft.com/office/drawing/2016/5/10/chartex" xmlns:cx5="http://schemas.microsoft.com/office/drawing/2016/5/11/chartex" xmlns:cx6="http://schemas.microsoft.com/office/drawing/2016/5/12/chartex" xmlns:cx7="http://schemas.microsoft.com/office/drawing/2016/5/13/chartex" xmlns:cx8="http://schemas.microsoft.com/office/drawing/2016/5/14/chartex" xmlns:mc="http://schemas.openxmlformats.org/markup-compatibility/2006" xmlns:aink="http://schemas.microsoft.com/office/drawing/2016/ink" xmlns:am3d="http://schemas.microsoft.com/office/drawing/2017/model3d" xmlns:o="urn:schemas-microsoft-com:office:office" xmlns:r="http://schemas.openxmlformats.org/officeDocument/2006/relationships" xmlns:m="http://schemas.openxmlformats.org/officeDocument/2006/math" xmlns:v="urn:schemas-microsoft-com:vml" xmlns:wp14="http://schemas.microsoft.com/office/word/2010/wordprocessingDrawing" xmlns:wp="http://schemas.openxmlformats.org/drawingml/2006/wordprocessingDrawing" xmlns:w10="urn:schemas-microsoft-com:office:word" xmlns:w="http://schemas.openxmlformats.org/wordprocessingml/2006/main" xmlns:w14="http://schemas.microsoft.com/office/word/2010/wordml" xmlns:w15="http://schemas.microsoft.com/office/word/2012/wordml" xmlns:w16cex="http://schemas.microsoft.com/office/word/2018/wordml/cex" xmlns:w16cid="http://schemas.microsoft.com/office/word/2016/wordml/cid" xmlns:w16="http://schemas.microsoft.com/office/word/2018/wordml" xmlns:w16se="http://schemas.microsoft.com/office/word/2015/wordml/symex" xmlns:wpg="http://schemas.microsoft.com/office/word/2010/wordprocessingGroup" xmlns:wpi="http://schemas.microsoft.com/office/word/2010/wordprocessingInk" xmlns:wne="http://schemas.microsoft.com/office/word/2006/wordml" xmlns:wps="http://schemas.microsoft.com/office/word/2010/wordprocessingShape" mc:Ignorable="w14 w15 w16se w16cid w16 w16cex wp14">
+<w:hdr xmlns:wpc="http://schemas.microsoft.com/office/word/2010/wordprocessingCanvas" xmlns:cx="http://schemas.microsoft.com/office/drawing/2014/chartex" xmlns:cx1="http://schemas.microsoft.com/office/drawing/2015/9/8/chartex" xmlns:cx2="http://schemas.microsoft.com/office/drawing/2015/10/21/chartex" xmlns:cx3="http://schemas.microsoft.com/office/drawing/2016/5/9/chartex" xmlns:cx4="http://schemas.microsoft.com/office/drawing/2016/5/10/chartex" xmlns:cx5="http://schemas.microsoft.com/office/drawing/2016/5/11/chartex" xmlns:cx6="http://schemas.microsoft.com/office/drawing/2016/5/12/chartex" xmlns:cx7="http://schemas.microsoft.com/office/drawing/2016/5/13/chartex" xmlns:cx8="http://schemas.microsoft.com/office/drawing/2016/5/14/chartex" xmlns:mc="http://schemas.openxmlformats.org/markup-compatibility/2006" xmlns:aink="http://schemas.microsoft.com/office/drawing/2016/ink" xmlns:am3d="http://schemas.microsoft.com/office/drawing/2017/model3d" xmlns:o="urn:schemas-microsoft-com:office:office" xmlns:oel="http://schemas.microsoft.com/office/2019/extlst" xmlns:r="http://schemas.openxmlformats.org/officeDocument/2006/relationships" xmlns:m="http://schemas.openxmlformats.org/officeDocument/2006/math" xmlns:v="urn:schemas-microsoft-com:vml" xmlns:wp14="http://schemas.microsoft.com/office/word/2010/wordprocessingDrawing" xmlns:wp="http://schemas.openxmlformats.org/drawingml/2006/wordprocessingDrawing" xmlns:w10="urn:schemas-microsoft-com:office:word" xmlns:w="http://schemas.openxmlformats.org/wordprocessingml/2006/main" xmlns:w14="http://schemas.microsoft.com/office/word/2010/wordml" xmlns:w15="http://schemas.microsoft.com/office/word/2012/wordml" xmlns:w16cex="http://schemas.microsoft.com/office/word/2018/wordml/cex" xmlns:w16cid="http://schemas.microsoft.com/office/word/2016/wordml/cid" xmlns:w16="http://schemas.microsoft.com/office/word/2018/wordml" xmlns:w16sdtdh="http://schemas.microsoft.com/office/word/2020/wordml/sdtdatahash" xmlns:w16se="http://schemas.microsoft.com/office/word/2015/wordml/symex" xmlns:wpg="http://schemas.microsoft.com/office/word/2010/wordprocessingGroup" xmlns:wpi="http://schemas.microsoft.com/office/word/2010/wordprocessingInk" xmlns:wne="http://schemas.microsoft.com/office/word/2006/wordml" xmlns:wps="http://schemas.microsoft.com/office/word/2010/wordprocessingShape" mc:Ignorable="w14 w15 w16se w16cid w16 w16cex w16sdtdh wp14">
   <w:p>
     <w:pPr>
       <w:pStyle w:val="Header"/>
@@ -4964,7 +5072,7 @@
 </file>
 
 <file path=word/numbering.xml><?xml version="1.0" encoding="utf-8"?>
-<w:numbering xmlns:wpc="http://schemas.microsoft.com/office/word/2010/wordprocessingCanvas" xmlns:cx="http://schemas.microsoft.com/office/drawing/2014/chartex" xmlns:cx1="http://schemas.microsoft.com/office/drawing/2015/9/8/chartex" xmlns:cx2="http://schemas.microsoft.com/office/drawing/2015/10/21/chartex" xmlns:cx3="http://schemas.microsoft.com/office/drawing/2016/5/9/chartex" xmlns:cx4="http://schemas.microsoft.com/office/drawing/2016/5/10/chartex" xmlns:cx5="http://schemas.microsoft.com/office/drawing/2016/5/11/chartex" xmlns:cx6="http://schemas.microsoft.com/office/drawing/2016/5/12/chartex" xmlns:cx7="http://schemas.microsoft.com/office/drawing/2016/5/13/chartex" xmlns:cx8="http://schemas.microsoft.com/office/drawing/2016/5/14/chartex" xmlns:mc="http://schemas.openxmlformats.org/markup-compatibility/2006" xmlns:aink="http://schemas.microsoft.com/office/drawing/2016/ink" xmlns:am3d="http://schemas.microsoft.com/office/drawing/2017/model3d" xmlns:o="urn:schemas-microsoft-com:office:office" xmlns:r="http://schemas.openxmlformats.org/officeDocument/2006/relationships" xmlns:m="http://schemas.openxmlformats.org/officeDocument/2006/math" xmlns:v="urn:schemas-microsoft-com:vml" xmlns:wp14="http://schemas.microsoft.com/office/word/2010/wordprocessingDrawing" xmlns:wp="http://schemas.openxmlformats.org/drawingml/2006/wordprocessingDrawing" xmlns:w10="urn:schemas-microsoft-com:office:word" xmlns:w="http://schemas.openxmlformats.org/wordprocessingml/2006/main" xmlns:w14="http://schemas.microsoft.com/office/word/2010/wordml" xmlns:w15="http://schemas.microsoft.com/office/word/2012/wordml" xmlns:w16cex="http://schemas.microsoft.com/office/word/2018/wordml/cex" xmlns:w16cid="http://schemas.microsoft.com/office/word/2016/wordml/cid" xmlns:w16="http://schemas.microsoft.com/office/word/2018/wordml" xmlns:w16se="http://schemas.microsoft.com/office/word/2015/wordml/symex" xmlns:wpg="http://schemas.microsoft.com/office/word/2010/wordprocessingGroup" xmlns:wpi="http://schemas.microsoft.com/office/word/2010/wordprocessingInk" xmlns:wne="http://schemas.microsoft.com/office/word/2006/wordml" xmlns:wps="http://schemas.microsoft.com/office/word/2010/wordprocessingShape" mc:Ignorable="w14 w15 w16se w16cid w16 w16cex wp14">
+<w:numbering xmlns:wpc="http://schemas.microsoft.com/office/word/2010/wordprocessingCanvas" xmlns:cx="http://schemas.microsoft.com/office/drawing/2014/chartex" xmlns:cx1="http://schemas.microsoft.com/office/drawing/2015/9/8/chartex" xmlns:cx2="http://schemas.microsoft.com/office/drawing/2015/10/21/chartex" xmlns:cx3="http://schemas.microsoft.com/office/drawing/2016/5/9/chartex" xmlns:cx4="http://schemas.microsoft.com/office/drawing/2016/5/10/chartex" xmlns:cx5="http://schemas.microsoft.com/office/drawing/2016/5/11/chartex" xmlns:cx6="http://schemas.microsoft.com/office/drawing/2016/5/12/chartex" xmlns:cx7="http://schemas.microsoft.com/office/drawing/2016/5/13/chartex" xmlns:cx8="http://schemas.microsoft.com/office/drawing/2016/5/14/chartex" xmlns:mc="http://schemas.openxmlformats.org/markup-compatibility/2006" xmlns:aink="http://schemas.microsoft.com/office/drawing/2016/ink" xmlns:am3d="http://schemas.microsoft.com/office/drawing/2017/model3d" xmlns:o="urn:schemas-microsoft-com:office:office" xmlns:oel="http://schemas.microsoft.com/office/2019/extlst" xmlns:r="http://schemas.openxmlformats.org/officeDocument/2006/relationships" xmlns:m="http://schemas.openxmlformats.org/officeDocument/2006/math" xmlns:v="urn:schemas-microsoft-com:vml" xmlns:wp14="http://schemas.microsoft.com/office/word/2010/wordprocessingDrawing" xmlns:wp="http://schemas.openxmlformats.org/drawingml/2006/wordprocessingDrawing" xmlns:w10="urn:schemas-microsoft-com:office:word" xmlns:w="http://schemas.openxmlformats.org/wordprocessingml/2006/main" xmlns:w14="http://schemas.microsoft.com/office/word/2010/wordml" xmlns:w15="http://schemas.microsoft.com/office/word/2012/wordml" xmlns:w16cex="http://schemas.microsoft.com/office/word/2018/wordml/cex" xmlns:w16cid="http://schemas.microsoft.com/office/word/2016/wordml/cid" xmlns:w16="http://schemas.microsoft.com/office/word/2018/wordml" xmlns:w16sdtdh="http://schemas.microsoft.com/office/word/2020/wordml/sdtdatahash" xmlns:w16se="http://schemas.microsoft.com/office/word/2015/wordml/symex" xmlns:wpg="http://schemas.microsoft.com/office/word/2010/wordprocessingGroup" xmlns:wpi="http://schemas.microsoft.com/office/word/2010/wordprocessingInk" xmlns:wne="http://schemas.microsoft.com/office/word/2006/wordml" xmlns:wps="http://schemas.microsoft.com/office/word/2010/wordprocessingShape" mc:Ignorable="w14 w15 w16se w16cid w16 w16cex w16sdtdh wp14">
   <w:abstractNum w:abstractNumId="0" w15:restartNumberingAfterBreak="0">
     <w:nsid w:val="02465E76"/>
     <w:multiLevelType w:val="hybridMultilevel"/>
@@ -6373,40 +6481,40 @@
       </w:rPr>
     </w:lvl>
   </w:abstractNum>
-  <w:num w:numId="1">
+  <w:num w:numId="1" w16cid:durableId="1343236844">
     <w:abstractNumId w:val="7"/>
   </w:num>
-  <w:num w:numId="2">
+  <w:num w:numId="2" w16cid:durableId="2001737717">
     <w:abstractNumId w:val="4"/>
   </w:num>
-  <w:num w:numId="3">
+  <w:num w:numId="3" w16cid:durableId="636303163">
     <w:abstractNumId w:val="2"/>
   </w:num>
-  <w:num w:numId="4">
+  <w:num w:numId="4" w16cid:durableId="481897016">
     <w:abstractNumId w:val="9"/>
   </w:num>
-  <w:num w:numId="5">
+  <w:num w:numId="5" w16cid:durableId="1710647469">
     <w:abstractNumId w:val="0"/>
   </w:num>
-  <w:num w:numId="6">
+  <w:num w:numId="6" w16cid:durableId="658312120">
     <w:abstractNumId w:val="8"/>
   </w:num>
-  <w:num w:numId="7">
+  <w:num w:numId="7" w16cid:durableId="780761011">
     <w:abstractNumId w:val="6"/>
   </w:num>
-  <w:num w:numId="8">
+  <w:num w:numId="8" w16cid:durableId="899438729">
     <w:abstractNumId w:val="3"/>
   </w:num>
-  <w:num w:numId="9">
+  <w:num w:numId="9" w16cid:durableId="1180971827">
     <w:abstractNumId w:val="11"/>
   </w:num>
-  <w:num w:numId="10">
+  <w:num w:numId="10" w16cid:durableId="126707463">
     <w:abstractNumId w:val="1"/>
   </w:num>
-  <w:num w:numId="11">
+  <w:num w:numId="11" w16cid:durableId="887645140">
     <w:abstractNumId w:val="5"/>
   </w:num>
-  <w:num w:numId="12">
+  <w:num w:numId="12" w16cid:durableId="1235235918">
     <w:abstractNumId w:val="10"/>
   </w:num>
   <w:numIdMacAtCleanup w:val="2"/>
@@ -6414,7 +6522,7 @@
 </file>
 
 <file path=word/styles.xml><?xml version="1.0" encoding="utf-8"?>
-<w:styles xmlns:mc="http://schemas.openxmlformats.org/markup-compatibility/2006" xmlns:r="http://schemas.openxmlformats.org/officeDocument/2006/relationships" xmlns:w="http://schemas.openxmlformats.org/wordprocessingml/2006/main" xmlns:w14="http://schemas.microsoft.com/office/word/2010/wordml" xmlns:w15="http://schemas.microsoft.com/office/word/2012/wordml" xmlns:w16cex="http://schemas.microsoft.com/office/word/2018/wordml/cex" xmlns:w16cid="http://schemas.microsoft.com/office/word/2016/wordml/cid" xmlns:w16="http://schemas.microsoft.com/office/word/2018/wordml" xmlns:w16se="http://schemas.microsoft.com/office/word/2015/wordml/symex" mc:Ignorable="w14 w15 w16se w16cid w16 w16cex">
+<w:styles xmlns:mc="http://schemas.openxmlformats.org/markup-compatibility/2006" xmlns:r="http://schemas.openxmlformats.org/officeDocument/2006/relationships" xmlns:w="http://schemas.openxmlformats.org/wordprocessingml/2006/main" xmlns:w14="http://schemas.microsoft.com/office/word/2010/wordml" xmlns:w15="http://schemas.microsoft.com/office/word/2012/wordml" xmlns:w16cex="http://schemas.microsoft.com/office/word/2018/wordml/cex" xmlns:w16cid="http://schemas.microsoft.com/office/word/2016/wordml/cid" xmlns:w16="http://schemas.microsoft.com/office/word/2018/wordml" xmlns:w16sdtdh="http://schemas.microsoft.com/office/word/2020/wordml/sdtdatahash" xmlns:w16se="http://schemas.microsoft.com/office/word/2015/wordml/symex" mc:Ignorable="w14 w15 w16se w16cid w16 w16cex w16sdtdh">
   <w:docDefaults>
     <w:rPrDefault>
       <w:rPr>

</xml_diff>